<commit_message>
cambio en documento de requisitos
</commit_message>
<xml_diff>
--- a/Documento de requisitos.docx
+++ b/Documento de requisitos.docx
@@ -1,12 +1,13 @@
 
 <file path=word/document.xml><?xml version="1.0" encoding="utf-8"?>
-<w:document xmlns:ve="http://schemas.openxmlformats.org/markup-compatibility/2006" xmlns:o="urn:schemas-microsoft-com:office:office" xmlns:r="http://schemas.openxmlformats.org/officeDocument/2006/relationships" xmlns:m="http://schemas.openxmlformats.org/officeDocument/2006/math" xmlns:v="urn:schemas-microsoft-com:vml" xmlns:wp="http://schemas.openxmlformats.org/drawingml/2006/wordprocessingDrawing" xmlns:w10="urn:schemas-microsoft-com:office:word" xmlns:w="http://schemas.openxmlformats.org/wordprocessingml/2006/main" xmlns:wne="http://schemas.microsoft.com/office/word/2006/wordml">
+<w:document xmlns:wpc="http://schemas.microsoft.com/office/word/2010/wordprocessingCanvas" xmlns:cx="http://schemas.microsoft.com/office/drawing/2014/chartex" xmlns:cx1="http://schemas.microsoft.com/office/drawing/2015/9/8/chartex" xmlns:cx2="http://schemas.microsoft.com/office/drawing/2015/10/21/chartex" xmlns:cx3="http://schemas.microsoft.com/office/drawing/2016/5/9/chartex" xmlns:cx4="http://schemas.microsoft.com/office/drawing/2016/5/10/chartex" xmlns:cx5="http://schemas.microsoft.com/office/drawing/2016/5/11/chartex" xmlns:cx6="http://schemas.microsoft.com/office/drawing/2016/5/12/chartex" xmlns:cx7="http://schemas.microsoft.com/office/drawing/2016/5/13/chartex" xmlns:cx8="http://schemas.microsoft.com/office/drawing/2016/5/14/chartex" xmlns:mc="http://schemas.openxmlformats.org/markup-compatibility/2006" xmlns:aink="http://schemas.microsoft.com/office/drawing/2016/ink" xmlns:am3d="http://schemas.microsoft.com/office/drawing/2017/model3d" xmlns:o="urn:schemas-microsoft-com:office:office" xmlns:r="http://schemas.openxmlformats.org/officeDocument/2006/relationships" xmlns:m="http://schemas.openxmlformats.org/officeDocument/2006/math" xmlns:v="urn:schemas-microsoft-com:vml" xmlns:wp14="http://schemas.microsoft.com/office/word/2010/wordprocessingDrawing" xmlns:wp="http://schemas.openxmlformats.org/drawingml/2006/wordprocessingDrawing" xmlns:w10="urn:schemas-microsoft-com:office:word" xmlns:w="http://schemas.openxmlformats.org/wordprocessingml/2006/main" xmlns:w14="http://schemas.microsoft.com/office/word/2010/wordml" xmlns:w15="http://schemas.microsoft.com/office/word/2012/wordml" xmlns:w16cid="http://schemas.microsoft.com/office/word/2016/wordml/cid" xmlns:w16se="http://schemas.microsoft.com/office/word/2015/wordml/symex" xmlns:wpg="http://schemas.microsoft.com/office/word/2010/wordprocessingGroup" xmlns:wpi="http://schemas.microsoft.com/office/word/2010/wordprocessingInk" xmlns:wne="http://schemas.microsoft.com/office/word/2006/wordml" xmlns:wps="http://schemas.microsoft.com/office/word/2010/wordprocessingShape" mc:Ignorable="w14 w15 w16se w16cid wp14">
   <w:body>
     <w:sdt>
       <w:sdtPr>
         <w:tag w:val="goog_rdk_0"/>
         <w:id w:val="218024188"/>
       </w:sdtPr>
+      <w:sdtEndPr/>
       <w:sdtContent>
         <w:p>
           <w:pPr>
@@ -32,6 +33,7 @@
         <w:tag w:val="goog_rdk_1"/>
         <w:id w:val="218024189"/>
       </w:sdtPr>
+      <w:sdtEndPr/>
       <w:sdtContent>
         <w:p>
           <w:pPr>
@@ -43,263 +45,86 @@
           <w:r>
             <w:br w:type="page"/>
           </w:r>
-          <ve:AlternateContent>
-            <mc:Choice xmlns:w15="http://schemas.microsoft.com/office/word/2012/wordml" xmlns:w14="http://schemas.microsoft.com/office/word/2010/wordml" xmlns:wpg="http://schemas.microsoft.com/office/word/2010/wordprocessingGroup" xmlns:wps="http://schemas.microsoft.com/office/word/2010/wordprocessingShape" xmlns:dgm="http://schemas.openxmlformats.org/drawingml/2006/diagram" xmlns:lc="http://schemas.openxmlformats.org/drawingml/2006/lockedCanvas" xmlns:c="http://schemas.openxmlformats.org/drawingml/2006/chart" xmlns:pic="http://schemas.openxmlformats.org/drawingml/2006/picture" xmlns:a="http://schemas.openxmlformats.org/drawingml/2006/main" xmlns:sl="http://schemas.openxmlformats.org/schemaLibrary/2006/main" xmlns:mc="http://schemas.openxmlformats.org/markup-compatibility/2006" Requires="wpg">
-              <w:drawing>
-                <wp:anchor allowOverlap="1" behindDoc="0" distB="45720" distT="45720" distL="114300" distR="114300" hidden="0" layoutInCell="1" locked="0" relativeHeight="0" simplePos="0">
-                  <wp:simplePos x="0" y="0"/>
-                  <wp:positionH relativeFrom="column">
-                    <wp:posOffset>1</wp:posOffset>
-                  </wp:positionH>
-                  <wp:positionV relativeFrom="paragraph">
-                    <wp:posOffset>6903720</wp:posOffset>
-                  </wp:positionV>
-                  <wp:extent cx="2370455" cy="1414145"/>
-                  <wp:effectExtent b="0" l="0" r="0" t="0"/>
-                  <wp:wrapSquare wrapText="bothSides" distB="45720" distT="45720" distL="114300" distR="114300"/>
-                  <wp:docPr id="218" name=""/>
-                  <a:graphic>
-                    <a:graphicData uri="http://schemas.microsoft.com/office/word/2010/wordprocessingShape">
-                      <wps:wsp>
-                        <wps:cNvSpPr/>
-                        <wps:cNvPr id="2" name="Shape 2"/>
-                        <wps:spPr>
-                          <a:xfrm>
-                            <a:off x="4165535" y="3077690"/>
-                            <a:ext cx="2360930" cy="1404620"/>
-                          </a:xfrm>
-                          <a:prstGeom prst="rect">
-                            <a:avLst/>
-                          </a:prstGeom>
-                          <a:solidFill>
-                            <a:srgbClr val="FFFFFF"/>
-                          </a:solidFill>
-                          <a:ln cap="flat" cmpd="sng" w="9525">
-                            <a:solidFill>
-                              <a:srgbClr val="000000"/>
-                            </a:solidFill>
-                            <a:prstDash val="solid"/>
-                            <a:miter lim="800000"/>
-                            <a:headEnd len="sm" w="sm" type="none"/>
-                            <a:tailEnd len="sm" w="sm" type="none"/>
-                          </a:ln>
-                        </wps:spPr>
-                        <wps:txbx>
-                          <w:txbxContent>
-                            <w:p>
-                              <w:pPr>
-                                <w:spacing w:after="160" w:before="0" w:line="258.99999618530273"/>
-                                <w:ind w:left="0" w:right="0" w:firstLine="0"/>
-                                <w:jc w:val="left"/>
-                                <w:textDirection w:val="btLr"/>
-                              </w:pPr>
-                              <w:r>
-                                <w:rPr>
-                                  <w:rFonts w:ascii="Calibri" w:cs="Calibri" w:eastAsia="Calibri" w:hAnsi="Calibri"/>
-                                  <w:b w:val="1"/>
-                                  <w:i w:val="0"/>
-                                  <w:smallCaps w:val="0"/>
-                                  <w:strike w:val="0"/>
-                                  <w:color w:val="000000"/>
-                                  <w:sz w:val="22"/>
-                                  <w:vertAlign w:val="baseline"/>
-                                </w:rPr>
-                                <w:t xml:space="preserve">Grupo 18</w:t>
-                              </w:r>
-                            </w:p>
-                            <w:p>
-                              <w:pPr>
-                                <w:spacing w:after="160" w:before="0" w:line="258.99999618530273"/>
-                                <w:ind w:left="0" w:right="0" w:firstLine="0"/>
-                                <w:jc w:val="left"/>
-                                <w:textDirection w:val="btLr"/>
-                              </w:pPr>
-                              <w:r>
-                                <w:rPr>
-                                  <w:rFonts w:ascii="Calibri" w:cs="Calibri" w:eastAsia="Calibri" w:hAnsi="Calibri"/>
-                                  <w:b w:val="1"/>
-                                  <w:i w:val="0"/>
-                                  <w:smallCaps w:val="0"/>
-                                  <w:strike w:val="0"/>
-                                  <w:color w:val="000000"/>
-                                  <w:sz w:val="22"/>
-                                  <w:vertAlign w:val="baseline"/>
-                                </w:rPr>
-                              </w:r>
-                              <w:r>
-                                <w:rPr>
-                                  <w:rFonts w:ascii="Calibri" w:cs="Calibri" w:eastAsia="Calibri" w:hAnsi="Calibri"/>
-                                  <w:b w:val="1"/>
-                                  <w:i w:val="0"/>
-                                  <w:smallCaps w:val="0"/>
-                                  <w:strike w:val="0"/>
-                                  <w:color w:val="000000"/>
-                                  <w:sz w:val="22"/>
-                                  <w:vertAlign w:val="baseline"/>
-                                </w:rPr>
-                                <w:t xml:space="preserve">Elías Rodríguez, Jesús</w:t>
-                              </w:r>
-                            </w:p>
-                            <w:p>
-                              <w:pPr>
-                                <w:spacing w:after="160" w:before="0" w:line="258.99999618530273"/>
-                                <w:ind w:left="0" w:right="0" w:firstLine="0"/>
-                                <w:jc w:val="left"/>
-                                <w:textDirection w:val="btLr"/>
-                              </w:pPr>
-                              <w:r>
-                                <w:rPr>
-                                  <w:rFonts w:ascii="Calibri" w:cs="Calibri" w:eastAsia="Calibri" w:hAnsi="Calibri"/>
-                                  <w:b w:val="1"/>
-                                  <w:i w:val="0"/>
-                                  <w:smallCaps w:val="0"/>
-                                  <w:strike w:val="0"/>
-                                  <w:color w:val="000000"/>
-                                  <w:sz w:val="22"/>
-                                  <w:vertAlign w:val="baseline"/>
-                                </w:rPr>
-                              </w:r>
-                              <w:r>
-                                <w:rPr>
-                                  <w:rFonts w:ascii="Calibri" w:cs="Calibri" w:eastAsia="Calibri" w:hAnsi="Calibri"/>
-                                  <w:b w:val="1"/>
-                                  <w:i w:val="0"/>
-                                  <w:smallCaps w:val="0"/>
-                                  <w:strike w:val="0"/>
-                                  <w:color w:val="000000"/>
-                                  <w:sz w:val="22"/>
-                                  <w:vertAlign w:val="baseline"/>
-                                </w:rPr>
-                                <w:t xml:space="preserve">Lorca Brenes, Cristian</w:t>
-                              </w:r>
-                            </w:p>
-                            <w:p>
-                              <w:pPr>
-                                <w:spacing w:after="160" w:before="0" w:line="258.99999618530273"/>
-                                <w:ind w:left="0" w:right="0" w:firstLine="0"/>
-                                <w:jc w:val="left"/>
-                                <w:textDirection w:val="btLr"/>
-                              </w:pPr>
-                              <w:r>
-                                <w:rPr>
-                                  <w:rFonts w:ascii="Calibri" w:cs="Calibri" w:eastAsia="Calibri" w:hAnsi="Calibri"/>
-                                  <w:b w:val="1"/>
-                                  <w:i w:val="0"/>
-                                  <w:smallCaps w:val="0"/>
-                                  <w:strike w:val="0"/>
-                                  <w:color w:val="000000"/>
-                                  <w:sz w:val="22"/>
-                                  <w:vertAlign w:val="baseline"/>
-                                </w:rPr>
-                              </w:r>
-                              <w:r>
-                                <w:rPr>
-                                  <w:rFonts w:ascii="Calibri" w:cs="Calibri" w:eastAsia="Calibri" w:hAnsi="Calibri"/>
-                                  <w:b w:val="1"/>
-                                  <w:i w:val="0"/>
-                                  <w:smallCaps w:val="0"/>
-                                  <w:strike w:val="0"/>
-                                  <w:color w:val="000000"/>
-                                  <w:sz w:val="22"/>
-                                  <w:vertAlign w:val="baseline"/>
-                                </w:rPr>
-                                <w:t xml:space="preserve">Segura Jiménez, Antonio</w:t>
-                              </w:r>
-                            </w:p>
-                            <w:p>
-                              <w:pPr>
-                                <w:spacing w:after="160" w:before="0" w:line="258.99999618530273"/>
-                                <w:ind w:left="0" w:right="0" w:firstLine="0"/>
-                                <w:jc w:val="left"/>
-                                <w:textDirection w:val="btLr"/>
-                              </w:pPr>
-                              <w:r>
-                                <w:rPr>
-                                  <w:rFonts w:ascii="Calibri" w:cs="Calibri" w:eastAsia="Calibri" w:hAnsi="Calibri"/>
-                                  <w:b w:val="1"/>
-                                  <w:i w:val="0"/>
-                                  <w:smallCaps w:val="0"/>
-                                  <w:strike w:val="0"/>
-                                  <w:color w:val="000000"/>
-                                  <w:sz w:val="22"/>
-                                  <w:vertAlign w:val="baseline"/>
-                                </w:rPr>
-                              </w:r>
-                              <w:r>
-                                <w:rPr>
-                                  <w:rFonts w:ascii="Calibri" w:cs="Calibri" w:eastAsia="Calibri" w:hAnsi="Calibri"/>
-                                  <w:b w:val="1"/>
-                                  <w:i w:val="0"/>
-                                  <w:smallCaps w:val="0"/>
-                                  <w:strike w:val="0"/>
-                                  <w:color w:val="000000"/>
-                                  <w:sz w:val="22"/>
-                                  <w:vertAlign w:val="baseline"/>
-                                </w:rPr>
-                                <w:t xml:space="preserve">Rodríguez Méndez, Raúl</w:t>
-                              </w:r>
-                            </w:p>
-                          </w:txbxContent>
-                        </wps:txbx>
-                        <wps:bodyPr anchorCtr="0" anchor="t" bIns="45700" lIns="91425" spcFirstLastPara="1" rIns="91425" wrap="square" tIns="45700"/>
-                      </wps:wsp>
-                    </a:graphicData>
-                  </a:graphic>
-                </wp:anchor>
-              </w:drawing>
-            </mc:Choice>
-            <ve:Fallback>
-              <w:r>
-                <w:rPr>
-                  <w:noProof/>
-                  <w:lang w:val="es-ES"/>
-                </w:rPr>
-                <w:drawing>
-                  <wp:anchor distT="45720" distB="45720" distL="114300" distR="114300" simplePos="0" relativeHeight="251658240" behindDoc="0" locked="0" layoutInCell="1" allowOverlap="1">
-                    <wp:simplePos x="0" y="0"/>
-                    <wp:positionH relativeFrom="column">
-                      <wp:posOffset>1</wp:posOffset>
-                    </wp:positionH>
-                    <wp:positionV relativeFrom="paragraph">
-                      <wp:posOffset>6903720</wp:posOffset>
-                    </wp:positionV>
-                    <wp:extent cx="2370455" cy="1414145"/>
-                    <wp:effectExtent l="0" t="0" r="0" b="0"/>
-                    <wp:wrapSquare wrapText="bothSides" distT="45720" distB="45720" distL="114300" distR="114300"/>
-                    <wp:docPr id="218" name="image1.png"/>
-                    <wp:cNvGraphicFramePr/>
-                    <a:graphic xmlns:a="http://schemas.openxmlformats.org/drawingml/2006/main">
-                      <a:graphicData uri="http://schemas.openxmlformats.org/drawingml/2006/picture">
-                        <pic:pic xmlns:pic="http://schemas.openxmlformats.org/drawingml/2006/picture">
-                          <pic:nvPicPr>
-                            <pic:cNvPr id="0" name="image1.png"/>
-                            <pic:cNvPicPr preferRelativeResize="0"/>
-                          </pic:nvPicPr>
-                          <pic:blipFill>
-                            <a:blip r:embed="rId8"/>
-                            <a:srcRect/>
-                            <a:stretch>
-                              <a:fillRect/>
-                            </a:stretch>
-                          </pic:blipFill>
-                          <pic:spPr>
-                            <a:xfrm>
-                              <a:off x="0" y="0"/>
-                              <a:ext cx="2370455" cy="1414145"/>
-                            </a:xfrm>
-                            <a:prstGeom prst="rect">
-                              <a:avLst/>
-                            </a:prstGeom>
-                            <a:ln/>
-                          </pic:spPr>
-                        </pic:pic>
-                      </a:graphicData>
-                    </a:graphic>
-                  </wp:anchor>
-                </w:drawing>
-              </w:r>
-            </ve:Fallback>
-          </ve:AlternateContent>
+          <w:r>
+            <w:rPr>
+              <w:noProof/>
+            </w:rPr>
+            <w:pict>
+              <v:rect id="_x0000_s1026" style="position:absolute;margin-left:0;margin-top:543.6pt;width:186.65pt;height:111.35pt;z-index:251658240;visibility:visible;mso-wrap-style:square;mso-wrap-distance-left:9pt;mso-wrap-distance-top:3.6pt;mso-wrap-distance-right:9pt;mso-wrap-distance-bottom:3.6pt;mso-position-horizontal:absolute;mso-position-horizontal-relative:text;mso-position-vertical:absolute;mso-position-vertical-relative:text;v-text-anchor:top" o:gfxdata="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">
+                <v:stroke startarrowwidth="narrow" startarrowlength="short" endarrowwidth="narrow" endarrowlength="short"/>
+                <v:textbox inset="2.53958mm,1.2694mm,2.53958mm,1.2694mm">
+                  <w:txbxContent>
+                    <w:p>
+                      <w:pPr>
+                        <w:spacing w:line="258" w:lineRule="auto"/>
+                        <w:textDirection w:val="btLr"/>
+                      </w:pPr>
+                      <w:r>
+                        <w:rPr>
+                          <w:b/>
+                          <w:color w:val="000000"/>
+                        </w:rPr>
+                        <w:t>Grupo 18</w:t>
+                      </w:r>
+                    </w:p>
+                    <w:p>
+                      <w:pPr>
+                        <w:spacing w:line="258" w:lineRule="auto"/>
+                        <w:textDirection w:val="btLr"/>
+                      </w:pPr>
+                      <w:r>
+                        <w:rPr>
+                          <w:b/>
+                          <w:color w:val="000000"/>
+                        </w:rPr>
+                        <w:t>Elías Rodríguez, Jesús</w:t>
+                      </w:r>
+                    </w:p>
+                    <w:p>
+                      <w:pPr>
+                        <w:spacing w:line="258" w:lineRule="auto"/>
+                        <w:textDirection w:val="btLr"/>
+                      </w:pPr>
+                      <w:r>
+                        <w:rPr>
+                          <w:b/>
+                          <w:color w:val="000000"/>
+                        </w:rPr>
+                        <w:t>Lorca Brenes, Cristian</w:t>
+                      </w:r>
+                    </w:p>
+                    <w:p>
+                      <w:pPr>
+                        <w:spacing w:line="258" w:lineRule="auto"/>
+                        <w:textDirection w:val="btLr"/>
+                      </w:pPr>
+                      <w:r>
+                        <w:rPr>
+                          <w:b/>
+                          <w:color w:val="000000"/>
+                        </w:rPr>
+                        <w:t>Segura Jiménez, Antonio</w:t>
+                      </w:r>
+                    </w:p>
+                    <w:p>
+                      <w:pPr>
+                        <w:spacing w:line="258" w:lineRule="auto"/>
+                        <w:textDirection w:val="btLr"/>
+                      </w:pPr>
+                      <w:r>
+                        <w:rPr>
+                          <w:b/>
+                          <w:color w:val="000000"/>
+                        </w:rPr>
+                        <w:t>Rodríguez Méndez, Raúl</w:t>
+                      </w:r>
+                    </w:p>
+                  </w:txbxContent>
+                </v:textbox>
+                <w10:wrap type="square"/>
+              </v:rect>
+            </w:pict>
+          </w:r>
         </w:p>
       </w:sdtContent>
     </w:sdt>
@@ -308,6 +133,7 @@
         <w:tag w:val="goog_rdk_2"/>
         <w:id w:val="218024190"/>
       </w:sdtPr>
+      <w:sdtEndPr/>
       <w:sdtContent>
         <w:p>
           <w:pPr>
@@ -321,6 +147,7 @@
         <w:tag w:val="goog_rdk_3"/>
         <w:id w:val="218024191"/>
       </w:sdtPr>
+      <w:sdtEndPr/>
       <w:sdtContent>
         <w:p>
           <w:pPr>
@@ -337,6 +164,7 @@
         <w:tag w:val="goog_rdk_4"/>
         <w:id w:val="218024192"/>
       </w:sdtPr>
+      <w:sdtEndPr/>
       <w:sdtContent>
         <w:p>
           <w:pPr>
@@ -362,6 +190,7 @@
         <w:tag w:val="goog_rdk_5"/>
         <w:id w:val="218024193"/>
       </w:sdtPr>
+      <w:sdtEndPr/>
       <w:sdtContent>
         <w:p>
           <w:pPr>
@@ -392,6 +221,7 @@
         <w:tag w:val="goog_rdk_6"/>
         <w:id w:val="218024194"/>
       </w:sdtPr>
+      <w:sdtEndPr/>
       <w:sdtContent>
         <w:p>
           <w:pPr>
@@ -422,6 +252,7 @@
         <w:tag w:val="goog_rdk_7"/>
         <w:id w:val="218024195"/>
       </w:sdtPr>
+      <w:sdtEndPr/>
       <w:sdtContent>
         <w:p>
           <w:pPr>
@@ -438,6 +269,7 @@
         <w:tag w:val="goog_rdk_8"/>
         <w:id w:val="218024196"/>
       </w:sdtPr>
+      <w:sdtEndPr/>
       <w:sdtContent>
         <w:p/>
       </w:sdtContent>
@@ -447,6 +279,7 @@
         <w:tag w:val="goog_rdk_9"/>
         <w:id w:val="218024197"/>
       </w:sdtPr>
+      <w:sdtEndPr/>
       <w:sdtContent>
         <w:p>
           <w:pPr>
@@ -499,6 +332,7 @@
         <w:tag w:val="goog_rdk_10"/>
         <w:id w:val="218024198"/>
       </w:sdtPr>
+      <w:sdtEndPr/>
       <w:sdtContent>
         <w:p>
           <w:pPr>
@@ -533,6 +367,7 @@
         <w:tag w:val="goog_rdk_11"/>
         <w:id w:val="218024199"/>
       </w:sdtPr>
+      <w:sdtEndPr/>
       <w:sdtContent>
         <w:p>
           <w:pPr>
@@ -567,6 +402,7 @@
         <w:tag w:val="goog_rdk_12"/>
         <w:id w:val="218024200"/>
       </w:sdtPr>
+      <w:sdtEndPr/>
       <w:sdtContent>
         <w:p>
           <w:pPr>
@@ -631,6 +467,7 @@
         <w:tag w:val="goog_rdk_13"/>
         <w:id w:val="218024201"/>
       </w:sdtPr>
+      <w:sdtEndPr/>
       <w:sdtContent>
         <w:p>
           <w:pPr>
@@ -674,6 +511,7 @@
         <w:tag w:val="goog_rdk_14"/>
         <w:id w:val="218024202"/>
       </w:sdtPr>
+      <w:sdtEndPr/>
       <w:sdtContent>
         <w:p>
           <w:pPr>
@@ -754,6 +592,7 @@
         <w:tag w:val="goog_rdk_15"/>
         <w:id w:val="218024203"/>
       </w:sdtPr>
+      <w:sdtEndPr/>
       <w:sdtContent>
         <w:p>
           <w:pPr>
@@ -788,6 +627,7 @@
         <w:tag w:val="goog_rdk_16"/>
         <w:id w:val="218024204"/>
       </w:sdtPr>
+      <w:sdtEndPr/>
       <w:sdtContent>
         <w:p>
           <w:pPr>
@@ -825,6 +665,7 @@
         <w:tag w:val="goog_rdk_17"/>
         <w:id w:val="218024205"/>
       </w:sdtPr>
+      <w:sdtEndPr/>
       <w:sdtContent>
         <w:p>
           <w:pPr>
@@ -884,6 +725,7 @@
         <w:id w:val="218024206"/>
         <w:showingPlcHdr/>
       </w:sdtPr>
+      <w:sdtEndPr/>
       <w:sdtContent>
         <w:p>
           <w:pPr>
@@ -904,6 +746,7 @@
         <w:tag w:val="goog_rdk_19"/>
         <w:id w:val="218024207"/>
       </w:sdtPr>
+      <w:sdtEndPr/>
       <w:sdtContent>
         <w:p>
           <w:pPr>
@@ -927,6 +770,7 @@
         <w:tag w:val="goog_rdk_20"/>
         <w:id w:val="218024208"/>
       </w:sdtPr>
+      <w:sdtEndPr/>
       <w:sdtContent>
         <w:p>
           <w:pPr>
@@ -940,6 +784,7 @@
         <w:tag w:val="goog_rdk_21"/>
         <w:id w:val="218024209"/>
       </w:sdtPr>
+      <w:sdtEndPr/>
       <w:sdtContent>
         <w:p>
           <w:pPr>
@@ -974,6 +819,7 @@
         <w:tag w:val="goog_rdk_22"/>
         <w:id w:val="218024210"/>
       </w:sdtPr>
+      <w:sdtEndPr/>
       <w:sdtContent>
         <w:p>
           <w:pPr>
@@ -1008,6 +854,7 @@
         <w:tag w:val="goog_rdk_23"/>
         <w:id w:val="218024211"/>
       </w:sdtPr>
+      <w:sdtEndPr/>
       <w:sdtContent>
         <w:p>
           <w:pPr>
@@ -1051,6 +898,7 @@
         <w:tag w:val="goog_rdk_24"/>
         <w:id w:val="218024212"/>
       </w:sdtPr>
+      <w:sdtEndPr/>
       <w:sdtContent>
         <w:p>
           <w:pPr>
@@ -1079,6 +927,7 @@
         <w:tag w:val="goog_rdk_25"/>
         <w:id w:val="218024213"/>
       </w:sdtPr>
+      <w:sdtEndPr/>
       <w:sdtContent>
         <w:p>
           <w:pPr>
@@ -1107,6 +956,7 @@
         <w:tag w:val="goog_rdk_26"/>
         <w:id w:val="218024214"/>
       </w:sdtPr>
+      <w:sdtEndPr/>
       <w:sdtContent>
         <w:p>
           <w:pPr>
@@ -1135,6 +985,7 @@
         <w:tag w:val="goog_rdk_27"/>
         <w:id w:val="218024215"/>
       </w:sdtPr>
+      <w:sdtEndPr/>
       <w:sdtContent>
         <w:p>
           <w:pPr>
@@ -1169,6 +1020,7 @@
         <w:tag w:val="goog_rdk_28"/>
         <w:id w:val="218024216"/>
       </w:sdtPr>
+      <w:sdtEndPr/>
       <w:sdtContent>
         <w:p>
           <w:pPr>
@@ -1203,6 +1055,7 @@
         <w:tag w:val="goog_rdk_29"/>
         <w:id w:val="218024217"/>
       </w:sdtPr>
+      <w:sdtEndPr/>
       <w:sdtContent>
         <w:p>
           <w:pPr>
@@ -1237,6 +1090,7 @@
         <w:tag w:val="goog_rdk_30"/>
         <w:id w:val="218024218"/>
       </w:sdtPr>
+      <w:sdtEndPr/>
       <w:sdtContent>
         <w:p>
           <w:pPr>
@@ -1271,6 +1125,7 @@
         <w:tag w:val="goog_rdk_31"/>
         <w:id w:val="218024219"/>
       </w:sdtPr>
+      <w:sdtEndPr/>
       <w:sdtContent>
         <w:p>
           <w:pPr>
@@ -1299,6 +1154,7 @@
         <w:tag w:val="goog_rdk_32"/>
         <w:id w:val="218024220"/>
       </w:sdtPr>
+      <w:sdtEndPr/>
       <w:sdtContent>
         <w:p>
           <w:pPr>
@@ -1414,6 +1270,7 @@
         <w:tag w:val="goog_rdk_33"/>
         <w:id w:val="218024221"/>
       </w:sdtPr>
+      <w:sdtEndPr/>
       <w:sdtContent>
         <w:p>
           <w:pPr>
@@ -1448,6 +1305,7 @@
         <w:tag w:val="goog_rdk_34"/>
         <w:id w:val="218024222"/>
       </w:sdtPr>
+      <w:sdtEndPr/>
       <w:sdtContent>
         <w:p>
           <w:pPr>
@@ -1482,6 +1340,7 @@
         <w:tag w:val="goog_rdk_35"/>
         <w:id w:val="218024223"/>
       </w:sdtPr>
+      <w:sdtEndPr/>
       <w:sdtContent>
         <w:p>
           <w:pPr>
@@ -1510,6 +1369,7 @@
         <w:tag w:val="goog_rdk_36"/>
         <w:id w:val="218024224"/>
       </w:sdtPr>
+      <w:sdtEndPr/>
       <w:sdtContent>
         <w:p>
           <w:pPr>
@@ -1544,6 +1404,7 @@
         <w:tag w:val="goog_rdk_37"/>
         <w:id w:val="218024225"/>
       </w:sdtPr>
+      <w:sdtEndPr/>
       <w:sdtContent>
         <w:p>
           <w:pPr>
@@ -1572,6 +1433,7 @@
         <w:tag w:val="goog_rdk_38"/>
         <w:id w:val="218024226"/>
       </w:sdtPr>
+      <w:sdtEndPr/>
       <w:sdtContent>
         <w:p>
           <w:pPr>
@@ -1606,6 +1468,7 @@
         <w:tag w:val="goog_rdk_39"/>
         <w:id w:val="218024227"/>
       </w:sdtPr>
+      <w:sdtEndPr/>
       <w:sdtContent>
         <w:p>
           <w:pPr>
@@ -1637,6 +1500,7 @@
         <w:tag w:val="goog_rdk_40"/>
         <w:id w:val="218024228"/>
       </w:sdtPr>
+      <w:sdtEndPr/>
       <w:sdtContent>
         <w:p>
           <w:pPr>
@@ -1662,6 +1526,7 @@
         <w:tag w:val="goog_rdk_41"/>
         <w:id w:val="218024229"/>
       </w:sdtPr>
+      <w:sdtEndPr/>
       <w:sdtContent>
         <w:p>
           <w:pPr>
@@ -1696,6 +1561,7 @@
         <w:tag w:val="goog_rdk_42"/>
         <w:id w:val="218024230"/>
       </w:sdtPr>
+      <w:sdtEndPr/>
       <w:sdtContent>
         <w:p>
           <w:pPr>
@@ -1730,6 +1596,7 @@
         <w:tag w:val="goog_rdk_43"/>
         <w:id w:val="218024231"/>
       </w:sdtPr>
+      <w:sdtEndPr/>
       <w:sdtContent>
         <w:p>
           <w:pPr>
@@ -1751,6 +1618,7 @@
         <w:tag w:val="goog_rdk_44"/>
         <w:id w:val="218024232"/>
       </w:sdtPr>
+      <w:sdtEndPr/>
       <w:sdtContent>
         <w:p>
           <w:pPr>
@@ -1803,6 +1671,7 @@
         <w:tag w:val="goog_rdk_45"/>
         <w:id w:val="218024233"/>
       </w:sdtPr>
+      <w:sdtEndPr/>
       <w:sdtContent>
         <w:p>
           <w:pPr>
@@ -1831,6 +1700,7 @@
         <w:tag w:val="goog_rdk_46"/>
         <w:id w:val="218024234"/>
       </w:sdtPr>
+      <w:sdtEndPr/>
       <w:sdtContent>
         <w:p>
           <w:pPr>
@@ -1852,6 +1722,7 @@
         <w:tag w:val="goog_rdk_47"/>
         <w:id w:val="218024235"/>
       </w:sdtPr>
+      <w:sdtEndPr/>
       <w:sdtContent>
         <w:p>
           <w:pPr>
@@ -1886,6 +1757,7 @@
         <w:tag w:val="goog_rdk_48"/>
         <w:id w:val="218024236"/>
       </w:sdtPr>
+      <w:sdtEndPr/>
       <w:sdtContent>
         <w:p>
           <w:pPr>
@@ -1914,6 +1786,7 @@
         <w:tag w:val="goog_rdk_49"/>
         <w:id w:val="218024237"/>
       </w:sdtPr>
+      <w:sdtEndPr/>
       <w:sdtContent>
         <w:p>
           <w:pPr>
@@ -1932,9 +1805,14 @@
             <w:jc w:val="both"/>
           </w:pPr>
           <w:r>
-            <w:t>Tener la posibilidad de banear a aquellas restaurantes cuya valoración sea inferior a 2.5.</w:t>
-          </w:r>
-        </w:p>
+            <w:t xml:space="preserve">Tener la posibilidad de banear a aquellas restaurantes cuya valoración sea inferior a </w:t>
+          </w:r>
+          <w:r>
+            <w:t>3.</w:t>
+          </w:r>
+        </w:p>
+        <w:bookmarkStart w:id="1" w:name="_GoBack" w:displacedByCustomXml="next"/>
+        <w:bookmarkEnd w:id="1" w:displacedByCustomXml="next"/>
       </w:sdtContent>
     </w:sdt>
     <w:sdt>
@@ -1942,6 +1820,7 @@
         <w:tag w:val="goog_rdk_50"/>
         <w:id w:val="218024238"/>
       </w:sdtPr>
+      <w:sdtEndPr/>
       <w:sdtContent>
         <w:p>
           <w:pPr>
@@ -1970,6 +1849,7 @@
         <w:tag w:val="goog_rdk_51"/>
         <w:id w:val="218024239"/>
       </w:sdtPr>
+      <w:sdtEndPr/>
       <w:sdtContent>
         <w:p>
           <w:pPr>
@@ -2001,6 +1881,7 @@
         <w:tag w:val="goog_rdk_52"/>
         <w:id w:val="218024240"/>
       </w:sdtPr>
+      <w:sdtEndPr/>
       <w:sdtContent>
         <w:p>
           <w:pPr>
@@ -2035,6 +1916,7 @@
         <w:tag w:val="goog_rdk_53"/>
         <w:id w:val="218024241"/>
       </w:sdtPr>
+      <w:sdtEndPr/>
       <w:sdtContent>
         <w:p>
           <w:pPr>
@@ -2069,6 +1951,7 @@
         <w:tag w:val="goog_rdk_54"/>
         <w:id w:val="218024242"/>
       </w:sdtPr>
+      <w:sdtEndPr/>
       <w:sdtContent>
         <w:p>
           <w:pPr>
@@ -2103,6 +1986,7 @@
         <w:tag w:val="goog_rdk_55"/>
         <w:id w:val="218024243"/>
       </w:sdtPr>
+      <w:sdtEndPr/>
       <w:sdtContent>
         <w:p>
           <w:pPr>
@@ -2137,6 +2021,7 @@
         <w:tag w:val="goog_rdk_56"/>
         <w:id w:val="218024244"/>
       </w:sdtPr>
+      <w:sdtEndPr/>
       <w:sdtContent>
         <w:p>
           <w:pPr>
@@ -2180,6 +2065,7 @@
         <w:tag w:val="goog_rdk_57"/>
         <w:id w:val="218024245"/>
       </w:sdtPr>
+      <w:sdtEndPr/>
       <w:sdtContent>
         <w:p>
           <w:pPr>
@@ -2254,6 +2140,7 @@
         <w:id w:val="218024246"/>
         <w:showingPlcHdr/>
       </w:sdtPr>
+      <w:sdtEndPr/>
       <w:sdtContent>
         <w:p>
           <w:pPr>
@@ -2270,6 +2157,7 @@
         <w:tag w:val="goog_rdk_59"/>
         <w:id w:val="218024247"/>
       </w:sdtPr>
+      <w:sdtEndPr/>
       <w:sdtContent>
         <w:p>
           <w:pPr>
@@ -2293,6 +2181,7 @@
         <w:tag w:val="goog_rdk_60"/>
         <w:id w:val="218024248"/>
       </w:sdtPr>
+      <w:sdtEndPr/>
       <w:sdtContent>
         <w:p>
           <w:pPr>
@@ -2306,6 +2195,7 @@
         <w:tag w:val="goog_rdk_61"/>
         <w:id w:val="218024249"/>
       </w:sdtPr>
+      <w:sdtEndPr/>
       <w:sdtContent>
         <w:p>
           <w:pPr>
@@ -2340,6 +2230,7 @@
         <w:tag w:val="goog_rdk_62"/>
         <w:id w:val="218024250"/>
       </w:sdtPr>
+      <w:sdtEndPr/>
       <w:sdtContent>
         <w:p>
           <w:pPr>
@@ -2374,6 +2265,7 @@
         <w:tag w:val="goog_rdk_63"/>
         <w:id w:val="218024251"/>
       </w:sdtPr>
+      <w:sdtEndPr/>
       <w:sdtContent>
         <w:p>
           <w:pPr>
@@ -2420,6 +2312,7 @@
         <w:tag w:val="goog_rdk_64"/>
         <w:id w:val="218024252"/>
       </w:sdtPr>
+      <w:sdtEndPr/>
       <w:sdtContent>
         <w:p>
           <w:pPr>
@@ -2453,6 +2346,7 @@
         <w:tag w:val="goog_rdk_65"/>
         <w:id w:val="218024253"/>
       </w:sdtPr>
+      <w:sdtEndPr/>
       <w:sdtContent>
         <w:p>
           <w:pPr>
@@ -2480,6 +2374,7 @@
         <w:tag w:val="goog_rdk_66"/>
         <w:id w:val="218024254"/>
       </w:sdtPr>
+      <w:sdtEndPr/>
       <w:sdtContent>
         <w:p>
           <w:pPr>
@@ -2507,6 +2402,7 @@
         <w:tag w:val="goog_rdk_67"/>
         <w:id w:val="218024255"/>
       </w:sdtPr>
+      <w:sdtEndPr/>
       <w:sdtContent>
         <w:p>
           <w:pPr>
@@ -2520,6 +2416,7 @@
         <w:tag w:val="goog_rdk_68"/>
         <w:id w:val="218024256"/>
       </w:sdtPr>
+      <w:sdtEndPr/>
       <w:sdtContent>
         <w:p>
           <w:pPr>
@@ -2543,6 +2440,7 @@
         <w:tag w:val="goog_rdk_69"/>
         <w:id w:val="218024257"/>
       </w:sdtPr>
+      <w:sdtEndPr/>
       <w:sdtContent>
         <w:p>
           <w:pPr>
@@ -2560,6 +2458,7 @@
         <w:tag w:val="goog_rdk_70"/>
         <w:id w:val="218024258"/>
       </w:sdtPr>
+      <w:sdtEndPr/>
       <w:sdtContent>
         <w:p>
           <w:pPr>
@@ -2569,7 +2468,7 @@
       </w:sdtContent>
     </w:sdt>
     <w:sectPr>
-      <w:footerReference w:type="default" r:id="rId9"/>
+      <w:footerReference w:type="default" r:id="rId8"/>
       <w:pgSz w:w="11907" w:h="16839"/>
       <w:pgMar w:top="1440" w:right="1440" w:bottom="1440" w:left="1440" w:header="720" w:footer="720" w:gutter="0"/>
       <w:pgNumType w:start="1"/>
@@ -2581,8 +2480,8 @@
 </file>
 
 <file path=word/endnotes.xml><?xml version="1.0" encoding="utf-8"?>
-<w:endnotes xmlns:ve="http://schemas.openxmlformats.org/markup-compatibility/2006" xmlns:o="urn:schemas-microsoft-com:office:office" xmlns:r="http://schemas.openxmlformats.org/officeDocument/2006/relationships" xmlns:m="http://schemas.openxmlformats.org/officeDocument/2006/math" xmlns:v="urn:schemas-microsoft-com:vml" xmlns:wp="http://schemas.openxmlformats.org/drawingml/2006/wordprocessingDrawing" xmlns:w10="urn:schemas-microsoft-com:office:word" xmlns:w="http://schemas.openxmlformats.org/wordprocessingml/2006/main" xmlns:wne="http://schemas.microsoft.com/office/word/2006/wordml">
-  <w:endnote w:type="separator" w:id="0">
+<w:endnotes xmlns:wpc="http://schemas.microsoft.com/office/word/2010/wordprocessingCanvas" xmlns:cx="http://schemas.microsoft.com/office/drawing/2014/chartex" xmlns:cx1="http://schemas.microsoft.com/office/drawing/2015/9/8/chartex" xmlns:cx2="http://schemas.microsoft.com/office/drawing/2015/10/21/chartex" xmlns:cx3="http://schemas.microsoft.com/office/drawing/2016/5/9/chartex" xmlns:cx4="http://schemas.microsoft.com/office/drawing/2016/5/10/chartex" xmlns:cx5="http://schemas.microsoft.com/office/drawing/2016/5/11/chartex" xmlns:cx6="http://schemas.microsoft.com/office/drawing/2016/5/12/chartex" xmlns:cx7="http://schemas.microsoft.com/office/drawing/2016/5/13/chartex" xmlns:cx8="http://schemas.microsoft.com/office/drawing/2016/5/14/chartex" xmlns:mc="http://schemas.openxmlformats.org/markup-compatibility/2006" xmlns:aink="http://schemas.microsoft.com/office/drawing/2016/ink" xmlns:am3d="http://schemas.microsoft.com/office/drawing/2017/model3d" xmlns:o="urn:schemas-microsoft-com:office:office" xmlns:r="http://schemas.openxmlformats.org/officeDocument/2006/relationships" xmlns:m="http://schemas.openxmlformats.org/officeDocument/2006/math" xmlns:v="urn:schemas-microsoft-com:vml" xmlns:wp14="http://schemas.microsoft.com/office/word/2010/wordprocessingDrawing" xmlns:wp="http://schemas.openxmlformats.org/drawingml/2006/wordprocessingDrawing" xmlns:w10="urn:schemas-microsoft-com:office:word" xmlns:w="http://schemas.openxmlformats.org/wordprocessingml/2006/main" xmlns:w14="http://schemas.microsoft.com/office/word/2010/wordml" xmlns:w15="http://schemas.microsoft.com/office/word/2012/wordml" xmlns:w16cid="http://schemas.microsoft.com/office/word/2016/wordml/cid" xmlns:w16se="http://schemas.microsoft.com/office/word/2015/wordml/symex" xmlns:wpg="http://schemas.microsoft.com/office/word/2010/wordprocessingGroup" xmlns:wpi="http://schemas.microsoft.com/office/word/2010/wordprocessingInk" xmlns:wne="http://schemas.microsoft.com/office/word/2006/wordml" xmlns:wps="http://schemas.microsoft.com/office/word/2010/wordprocessingShape" mc:Ignorable="w14 w15 w16se w16cid wp14">
+  <w:endnote w:type="separator" w:id="-1">
     <w:p>
       <w:pPr>
         <w:spacing w:after="0" w:line="240" w:lineRule="auto"/>
@@ -2592,7 +2491,7 @@
       </w:r>
     </w:p>
   </w:endnote>
-  <w:endnote w:type="continuationSeparator" w:id="1">
+  <w:endnote w:type="continuationSeparator" w:id="0">
     <w:p>
       <w:pPr>
         <w:spacing w:after="0" w:line="240" w:lineRule="auto"/>
@@ -2606,12 +2505,13 @@
 </file>
 
 <file path=word/footer1.xml><?xml version="1.0" encoding="utf-8"?>
-<w:ftr xmlns:ve="http://schemas.openxmlformats.org/markup-compatibility/2006" xmlns:o="urn:schemas-microsoft-com:office:office" xmlns:r="http://schemas.openxmlformats.org/officeDocument/2006/relationships" xmlns:m="http://schemas.openxmlformats.org/officeDocument/2006/math" xmlns:v="urn:schemas-microsoft-com:vml" xmlns:wp="http://schemas.openxmlformats.org/drawingml/2006/wordprocessingDrawing" xmlns:w10="urn:schemas-microsoft-com:office:word" xmlns:w="http://schemas.openxmlformats.org/wordprocessingml/2006/main" xmlns:wne="http://schemas.microsoft.com/office/word/2006/wordml">
+<w:ftr xmlns:wpc="http://schemas.microsoft.com/office/word/2010/wordprocessingCanvas" xmlns:cx="http://schemas.microsoft.com/office/drawing/2014/chartex" xmlns:cx1="http://schemas.microsoft.com/office/drawing/2015/9/8/chartex" xmlns:cx2="http://schemas.microsoft.com/office/drawing/2015/10/21/chartex" xmlns:cx3="http://schemas.microsoft.com/office/drawing/2016/5/9/chartex" xmlns:cx4="http://schemas.microsoft.com/office/drawing/2016/5/10/chartex" xmlns:cx5="http://schemas.microsoft.com/office/drawing/2016/5/11/chartex" xmlns:cx6="http://schemas.microsoft.com/office/drawing/2016/5/12/chartex" xmlns:cx7="http://schemas.microsoft.com/office/drawing/2016/5/13/chartex" xmlns:cx8="http://schemas.microsoft.com/office/drawing/2016/5/14/chartex" xmlns:mc="http://schemas.openxmlformats.org/markup-compatibility/2006" xmlns:aink="http://schemas.microsoft.com/office/drawing/2016/ink" xmlns:am3d="http://schemas.microsoft.com/office/drawing/2017/model3d" xmlns:o="urn:schemas-microsoft-com:office:office" xmlns:r="http://schemas.openxmlformats.org/officeDocument/2006/relationships" xmlns:m="http://schemas.openxmlformats.org/officeDocument/2006/math" xmlns:v="urn:schemas-microsoft-com:vml" xmlns:wp14="http://schemas.microsoft.com/office/word/2010/wordprocessingDrawing" xmlns:wp="http://schemas.openxmlformats.org/drawingml/2006/wordprocessingDrawing" xmlns:w10="urn:schemas-microsoft-com:office:word" xmlns:w="http://schemas.openxmlformats.org/wordprocessingml/2006/main" xmlns:w14="http://schemas.microsoft.com/office/word/2010/wordml" xmlns:w15="http://schemas.microsoft.com/office/word/2012/wordml" xmlns:w16cid="http://schemas.microsoft.com/office/word/2016/wordml/cid" xmlns:w16se="http://schemas.microsoft.com/office/word/2015/wordml/symex" xmlns:wpg="http://schemas.microsoft.com/office/word/2010/wordprocessingGroup" xmlns:wpi="http://schemas.microsoft.com/office/word/2010/wordprocessingInk" xmlns:wne="http://schemas.microsoft.com/office/word/2006/wordml" xmlns:wps="http://schemas.microsoft.com/office/word/2010/wordprocessingShape" mc:Ignorable="w14 w15 w16se w16cid wp14">
   <w:sdt>
     <w:sdtPr>
       <w:tag w:val="goog_rdk_71"/>
       <w:id w:val="218024259"/>
     </w:sdtPr>
+    <w:sdtEndPr/>
     <w:sdtContent>
       <w:p>
         <w:pPr>
@@ -2665,8 +2565,8 @@
 </file>
 
 <file path=word/footnotes.xml><?xml version="1.0" encoding="utf-8"?>
-<w:footnotes xmlns:ve="http://schemas.openxmlformats.org/markup-compatibility/2006" xmlns:o="urn:schemas-microsoft-com:office:office" xmlns:r="http://schemas.openxmlformats.org/officeDocument/2006/relationships" xmlns:m="http://schemas.openxmlformats.org/officeDocument/2006/math" xmlns:v="urn:schemas-microsoft-com:vml" xmlns:wp="http://schemas.openxmlformats.org/drawingml/2006/wordprocessingDrawing" xmlns:w10="urn:schemas-microsoft-com:office:word" xmlns:w="http://schemas.openxmlformats.org/wordprocessingml/2006/main" xmlns:wne="http://schemas.microsoft.com/office/word/2006/wordml">
-  <w:footnote w:type="separator" w:id="0">
+<w:footnotes xmlns:wpc="http://schemas.microsoft.com/office/word/2010/wordprocessingCanvas" xmlns:cx="http://schemas.microsoft.com/office/drawing/2014/chartex" xmlns:cx1="http://schemas.microsoft.com/office/drawing/2015/9/8/chartex" xmlns:cx2="http://schemas.microsoft.com/office/drawing/2015/10/21/chartex" xmlns:cx3="http://schemas.microsoft.com/office/drawing/2016/5/9/chartex" xmlns:cx4="http://schemas.microsoft.com/office/drawing/2016/5/10/chartex" xmlns:cx5="http://schemas.microsoft.com/office/drawing/2016/5/11/chartex" xmlns:cx6="http://schemas.microsoft.com/office/drawing/2016/5/12/chartex" xmlns:cx7="http://schemas.microsoft.com/office/drawing/2016/5/13/chartex" xmlns:cx8="http://schemas.microsoft.com/office/drawing/2016/5/14/chartex" xmlns:mc="http://schemas.openxmlformats.org/markup-compatibility/2006" xmlns:aink="http://schemas.microsoft.com/office/drawing/2016/ink" xmlns:am3d="http://schemas.microsoft.com/office/drawing/2017/model3d" xmlns:o="urn:schemas-microsoft-com:office:office" xmlns:r="http://schemas.openxmlformats.org/officeDocument/2006/relationships" xmlns:m="http://schemas.openxmlformats.org/officeDocument/2006/math" xmlns:v="urn:schemas-microsoft-com:vml" xmlns:wp14="http://schemas.microsoft.com/office/word/2010/wordprocessingDrawing" xmlns:wp="http://schemas.openxmlformats.org/drawingml/2006/wordprocessingDrawing" xmlns:w10="urn:schemas-microsoft-com:office:word" xmlns:w="http://schemas.openxmlformats.org/wordprocessingml/2006/main" xmlns:w14="http://schemas.microsoft.com/office/word/2010/wordml" xmlns:w15="http://schemas.microsoft.com/office/word/2012/wordml" xmlns:w16cid="http://schemas.microsoft.com/office/word/2016/wordml/cid" xmlns:w16se="http://schemas.microsoft.com/office/word/2015/wordml/symex" xmlns:wpg="http://schemas.microsoft.com/office/word/2010/wordprocessingGroup" xmlns:wpi="http://schemas.microsoft.com/office/word/2010/wordprocessingInk" xmlns:wne="http://schemas.microsoft.com/office/word/2006/wordml" xmlns:wps="http://schemas.microsoft.com/office/word/2010/wordprocessingShape" mc:Ignorable="w14 w15 w16se w16cid wp14">
+  <w:footnote w:type="separator" w:id="-1">
     <w:p>
       <w:pPr>
         <w:spacing w:after="0" w:line="240" w:lineRule="auto"/>
@@ -2676,7 +2576,7 @@
       </w:r>
     </w:p>
   </w:footnote>
-  <w:footnote w:type="continuationSeparator" w:id="1">
+  <w:footnote w:type="continuationSeparator" w:id="0">
     <w:p>
       <w:pPr>
         <w:spacing w:after="0" w:line="240" w:lineRule="auto"/>
@@ -2690,8 +2590,8 @@
 </file>
 
 <file path=word/numbering.xml><?xml version="1.0" encoding="utf-8"?>
-<w:numbering xmlns:ve="http://schemas.openxmlformats.org/markup-compatibility/2006" xmlns:o="urn:schemas-microsoft-com:office:office" xmlns:r="http://schemas.openxmlformats.org/officeDocument/2006/relationships" xmlns:m="http://schemas.openxmlformats.org/officeDocument/2006/math" xmlns:v="urn:schemas-microsoft-com:vml" xmlns:wp="http://schemas.openxmlformats.org/drawingml/2006/wordprocessingDrawing" xmlns:w10="urn:schemas-microsoft-com:office:word" xmlns:w="http://schemas.openxmlformats.org/wordprocessingml/2006/main" xmlns:wne="http://schemas.microsoft.com/office/word/2006/wordml">
-  <w:abstractNum w:abstractNumId="0">
+<w:numbering xmlns:wpc="http://schemas.microsoft.com/office/word/2010/wordprocessingCanvas" xmlns:cx="http://schemas.microsoft.com/office/drawing/2014/chartex" xmlns:cx1="http://schemas.microsoft.com/office/drawing/2015/9/8/chartex" xmlns:cx2="http://schemas.microsoft.com/office/drawing/2015/10/21/chartex" xmlns:cx3="http://schemas.microsoft.com/office/drawing/2016/5/9/chartex" xmlns:cx4="http://schemas.microsoft.com/office/drawing/2016/5/10/chartex" xmlns:cx5="http://schemas.microsoft.com/office/drawing/2016/5/11/chartex" xmlns:cx6="http://schemas.microsoft.com/office/drawing/2016/5/12/chartex" xmlns:cx7="http://schemas.microsoft.com/office/drawing/2016/5/13/chartex" xmlns:cx8="http://schemas.microsoft.com/office/drawing/2016/5/14/chartex" xmlns:mc="http://schemas.openxmlformats.org/markup-compatibility/2006" xmlns:aink="http://schemas.microsoft.com/office/drawing/2016/ink" xmlns:am3d="http://schemas.microsoft.com/office/drawing/2017/model3d" xmlns:o="urn:schemas-microsoft-com:office:office" xmlns:r="http://schemas.openxmlformats.org/officeDocument/2006/relationships" xmlns:m="http://schemas.openxmlformats.org/officeDocument/2006/math" xmlns:v="urn:schemas-microsoft-com:vml" xmlns:wp14="http://schemas.microsoft.com/office/word/2010/wordprocessingDrawing" xmlns:wp="http://schemas.openxmlformats.org/drawingml/2006/wordprocessingDrawing" xmlns:w10="urn:schemas-microsoft-com:office:word" xmlns:w="http://schemas.openxmlformats.org/wordprocessingml/2006/main" xmlns:w14="http://schemas.microsoft.com/office/word/2010/wordml" xmlns:w15="http://schemas.microsoft.com/office/word/2012/wordml" xmlns:w16cid="http://schemas.microsoft.com/office/word/2016/wordml/cid" xmlns:w16se="http://schemas.microsoft.com/office/word/2015/wordml/symex" xmlns:wpg="http://schemas.microsoft.com/office/word/2010/wordprocessingGroup" xmlns:wpi="http://schemas.microsoft.com/office/word/2010/wordprocessingInk" xmlns:wne="http://schemas.microsoft.com/office/word/2006/wordml" xmlns:wps="http://schemas.microsoft.com/office/word/2010/wordprocessingShape" mc:Ignorable="w14 w15 w16se w16cid wp14">
+  <w:abstractNum w:abstractNumId="0" w15:restartNumberingAfterBreak="0">
     <w:nsid w:val="01FC4C1B"/>
     <w:multiLevelType w:val="hybridMultilevel"/>
     <w:tmpl w:val="B45820F8"/>
@@ -2806,7 +2706,7 @@
       </w:rPr>
     </w:lvl>
   </w:abstractNum>
-  <w:abstractNum w:abstractNumId="1">
+  <w:abstractNum w:abstractNumId="1" w15:restartNumberingAfterBreak="0">
     <w:nsid w:val="05F9595A"/>
     <w:multiLevelType w:val="hybridMultilevel"/>
     <w:tmpl w:val="2288325C"/>
@@ -2892,7 +2792,7 @@
       </w:pPr>
     </w:lvl>
   </w:abstractNum>
-  <w:abstractNum w:abstractNumId="2">
+  <w:abstractNum w:abstractNumId="2" w15:restartNumberingAfterBreak="0">
     <w:nsid w:val="11B46AB2"/>
     <w:multiLevelType w:val="multilevel"/>
     <w:tmpl w:val="7B34F4D0"/>
@@ -2978,7 +2878,7 @@
       </w:pPr>
     </w:lvl>
   </w:abstractNum>
-  <w:abstractNum w:abstractNumId="3">
+  <w:abstractNum w:abstractNumId="3" w15:restartNumberingAfterBreak="0">
     <w:nsid w:val="19B456BD"/>
     <w:multiLevelType w:val="multilevel"/>
     <w:tmpl w:val="ADC296DE"/>
@@ -3091,7 +2991,7 @@
       </w:rPr>
     </w:lvl>
   </w:abstractNum>
-  <w:abstractNum w:abstractNumId="4">
+  <w:abstractNum w:abstractNumId="4" w15:restartNumberingAfterBreak="0">
     <w:nsid w:val="1E206A23"/>
     <w:multiLevelType w:val="multilevel"/>
     <w:tmpl w:val="1DFE10AE"/>
@@ -3204,7 +3104,7 @@
       </w:rPr>
     </w:lvl>
   </w:abstractNum>
-  <w:abstractNum w:abstractNumId="5">
+  <w:abstractNum w:abstractNumId="5" w15:restartNumberingAfterBreak="0">
     <w:nsid w:val="214E5A0A"/>
     <w:multiLevelType w:val="hybridMultilevel"/>
     <w:tmpl w:val="F2F4165E"/>
@@ -3317,7 +3217,7 @@
       </w:rPr>
     </w:lvl>
   </w:abstractNum>
-  <w:abstractNum w:abstractNumId="6">
+  <w:abstractNum w:abstractNumId="6" w15:restartNumberingAfterBreak="0">
     <w:nsid w:val="221545DB"/>
     <w:multiLevelType w:val="hybridMultilevel"/>
     <w:tmpl w:val="4DFE6F62"/>
@@ -3432,7 +3332,7 @@
       </w:rPr>
     </w:lvl>
   </w:abstractNum>
-  <w:abstractNum w:abstractNumId="7">
+  <w:abstractNum w:abstractNumId="7" w15:restartNumberingAfterBreak="0">
     <w:nsid w:val="222650A7"/>
     <w:multiLevelType w:val="hybridMultilevel"/>
     <w:tmpl w:val="A5DC5378"/>
@@ -3518,7 +3418,7 @@
       </w:pPr>
     </w:lvl>
   </w:abstractNum>
-  <w:abstractNum w:abstractNumId="8">
+  <w:abstractNum w:abstractNumId="8" w15:restartNumberingAfterBreak="0">
     <w:nsid w:val="27883CB0"/>
     <w:multiLevelType w:val="multilevel"/>
     <w:tmpl w:val="C6764A76"/>
@@ -3631,7 +3531,7 @@
       </w:rPr>
     </w:lvl>
   </w:abstractNum>
-  <w:abstractNum w:abstractNumId="9">
+  <w:abstractNum w:abstractNumId="9" w15:restartNumberingAfterBreak="0">
     <w:nsid w:val="3C344DC0"/>
     <w:multiLevelType w:val="hybridMultilevel"/>
     <w:tmpl w:val="E4F2C266"/>
@@ -3717,7 +3617,7 @@
       </w:pPr>
     </w:lvl>
   </w:abstractNum>
-  <w:abstractNum w:abstractNumId="10">
+  <w:abstractNum w:abstractNumId="10" w15:restartNumberingAfterBreak="0">
     <w:nsid w:val="472517B8"/>
     <w:multiLevelType w:val="multilevel"/>
     <w:tmpl w:val="6340F94A"/>
@@ -3803,7 +3703,7 @@
       </w:pPr>
     </w:lvl>
   </w:abstractNum>
-  <w:abstractNum w:abstractNumId="11">
+  <w:abstractNum w:abstractNumId="11" w15:restartNumberingAfterBreak="0">
     <w:nsid w:val="473B535B"/>
     <w:multiLevelType w:val="multilevel"/>
     <w:tmpl w:val="1B34E866"/>
@@ -3889,7 +3789,7 @@
       </w:pPr>
     </w:lvl>
   </w:abstractNum>
-  <w:abstractNum w:abstractNumId="12">
+  <w:abstractNum w:abstractNumId="12" w15:restartNumberingAfterBreak="0">
     <w:nsid w:val="5E830E34"/>
     <w:multiLevelType w:val="hybridMultilevel"/>
     <w:tmpl w:val="2D28D98C"/>
@@ -3975,7 +3875,7 @@
       </w:pPr>
     </w:lvl>
   </w:abstractNum>
-  <w:abstractNum w:abstractNumId="13">
+  <w:abstractNum w:abstractNumId="13" w15:restartNumberingAfterBreak="0">
     <w:nsid w:val="7AA3092B"/>
     <w:multiLevelType w:val="multilevel"/>
     <w:tmpl w:val="E8A486EE"/>
@@ -4088,7 +3988,7 @@
       </w:rPr>
     </w:lvl>
   </w:abstractNum>
-  <w:abstractNum w:abstractNumId="14">
+  <w:abstractNum w:abstractNumId="14" w15:restartNumberingAfterBreak="0">
     <w:nsid w:val="7CDB226E"/>
     <w:multiLevelType w:val="multilevel"/>
     <w:tmpl w:val="3E8042FE"/>
@@ -4250,7 +4150,7 @@
 </file>
 
 <file path=word/styles.xml><?xml version="1.0" encoding="utf-8"?>
-<w:styles xmlns:r="http://schemas.openxmlformats.org/officeDocument/2006/relationships" xmlns:w="http://schemas.openxmlformats.org/wordprocessingml/2006/main">
+<w:styles xmlns:mc="http://schemas.openxmlformats.org/markup-compatibility/2006" xmlns:r="http://schemas.openxmlformats.org/officeDocument/2006/relationships" xmlns:w="http://schemas.openxmlformats.org/wordprocessingml/2006/main" xmlns:w14="http://schemas.microsoft.com/office/word/2010/wordml" xmlns:w15="http://schemas.microsoft.com/office/word/2012/wordml" xmlns:w16cid="http://schemas.microsoft.com/office/word/2016/wordml/cid" xmlns:w16se="http://schemas.microsoft.com/office/word/2015/wordml/symex" mc:Ignorable="w14 w15 w16se w16cid">
   <w:docDefaults>
     <w:rPrDefault>
       <w:rPr>
@@ -4266,144 +4166,383 @@
       </w:pPr>
     </w:pPrDefault>
   </w:docDefaults>
-  <w:latentStyles w:defLockedState="0" w:defUIPriority="99" w:defSemiHidden="1" w:defUnhideWhenUsed="1" w:defQFormat="0" w:count="267">
-    <w:lsdException w:name="Normal" w:semiHidden="0" w:uiPriority="0" w:unhideWhenUsed="0" w:qFormat="1"/>
-    <w:lsdException w:name="heading 1" w:semiHidden="0" w:uiPriority="9" w:unhideWhenUsed="0" w:qFormat="1"/>
-    <w:lsdException w:name="heading 2" w:uiPriority="9" w:qFormat="1"/>
-    <w:lsdException w:name="heading 3" w:uiPriority="9" w:qFormat="1"/>
-    <w:lsdException w:name="heading 4" w:uiPriority="9" w:qFormat="1"/>
-    <w:lsdException w:name="heading 5" w:uiPriority="9" w:qFormat="1"/>
-    <w:lsdException w:name="heading 6" w:uiPriority="9" w:qFormat="1"/>
-    <w:lsdException w:name="heading 7" w:uiPriority="9" w:qFormat="1"/>
-    <w:lsdException w:name="heading 8" w:uiPriority="9" w:qFormat="1"/>
-    <w:lsdException w:name="heading 9" w:uiPriority="9" w:qFormat="1"/>
-    <w:lsdException w:name="toc 1" w:uiPriority="39"/>
-    <w:lsdException w:name="toc 2" w:uiPriority="39"/>
-    <w:lsdException w:name="toc 3" w:uiPriority="39"/>
-    <w:lsdException w:name="toc 4" w:uiPriority="39"/>
-    <w:lsdException w:name="toc 5" w:uiPriority="39"/>
-    <w:lsdException w:name="toc 6" w:uiPriority="39"/>
-    <w:lsdException w:name="toc 7" w:uiPriority="39"/>
-    <w:lsdException w:name="toc 8" w:uiPriority="39"/>
-    <w:lsdException w:name="toc 9" w:uiPriority="39"/>
-    <w:lsdException w:name="caption" w:uiPriority="35" w:qFormat="1"/>
-    <w:lsdException w:name="Title" w:semiHidden="0" w:uiPriority="10" w:unhideWhenUsed="0" w:qFormat="1"/>
-    <w:lsdException w:name="Default Paragraph Font" w:uiPriority="1"/>
-    <w:lsdException w:name="Subtitle" w:semiHidden="0" w:uiPriority="11" w:unhideWhenUsed="0" w:qFormat="1"/>
-    <w:lsdException w:name="Strong" w:semiHidden="0" w:uiPriority="22" w:unhideWhenUsed="0" w:qFormat="1"/>
-    <w:lsdException w:name="Emphasis" w:semiHidden="0" w:uiPriority="20" w:unhideWhenUsed="0" w:qFormat="1"/>
-    <w:lsdException w:name="Table Grid" w:semiHidden="0" w:uiPriority="59" w:unhideWhenUsed="0"/>
-    <w:lsdException w:name="Placeholder Text" w:unhideWhenUsed="0"/>
-    <w:lsdException w:name="No Spacing" w:semiHidden="0" w:uiPriority="1" w:unhideWhenUsed="0" w:qFormat="1"/>
-    <w:lsdException w:name="Light Shading" w:semiHidden="0" w:uiPriority="60" w:unhideWhenUsed="0"/>
-    <w:lsdException w:name="Light List" w:semiHidden="0" w:uiPriority="61" w:unhideWhenUsed="0"/>
-    <w:lsdException w:name="Light Grid" w:semiHidden="0" w:uiPriority="62" w:unhideWhenUsed="0"/>
-    <w:lsdException w:name="Medium Shading 1" w:semiHidden="0" w:uiPriority="63" w:unhideWhenUsed="0"/>
-    <w:lsdException w:name="Medium Shading 2" w:semiHidden="0" w:uiPriority="64" w:unhideWhenUsed="0"/>
-    <w:lsdException w:name="Medium List 1" w:semiHidden="0" w:uiPriority="65" w:unhideWhenUsed="0"/>
-    <w:lsdException w:name="Medium List 2" w:semiHidden="0" w:uiPriority="66" w:unhideWhenUsed="0"/>
-    <w:lsdException w:name="Medium Grid 1" w:semiHidden="0" w:uiPriority="67" w:unhideWhenUsed="0"/>
-    <w:lsdException w:name="Medium Grid 2" w:semiHidden="0" w:uiPriority="68" w:unhideWhenUsed="0"/>
-    <w:lsdException w:name="Medium Grid 3" w:semiHidden="0" w:uiPriority="69" w:unhideWhenUsed="0"/>
-    <w:lsdException w:name="Dark List" w:semiHidden="0" w:uiPriority="70" w:unhideWhenUsed="0"/>
-    <w:lsdException w:name="Colorful Shading" w:semiHidden="0" w:uiPriority="71" w:unhideWhenUsed="0"/>
-    <w:lsdException w:name="Colorful List" w:semiHidden="0" w:uiPriority="72" w:unhideWhenUsed="0"/>
-    <w:lsdException w:name="Colorful Grid" w:semiHidden="0" w:uiPriority="73" w:unhideWhenUsed="0"/>
-    <w:lsdException w:name="Light Shading Accent 1" w:semiHidden="0" w:uiPriority="60" w:unhideWhenUsed="0"/>
-    <w:lsdException w:name="Light List Accent 1" w:semiHidden="0" w:uiPriority="61" w:unhideWhenUsed="0"/>
-    <w:lsdException w:name="Light Grid Accent 1" w:semiHidden="0" w:uiPriority="62" w:unhideWhenUsed="0"/>
-    <w:lsdException w:name="Medium Shading 1 Accent 1" w:semiHidden="0" w:uiPriority="63" w:unhideWhenUsed="0"/>
-    <w:lsdException w:name="Medium Shading 2 Accent 1" w:semiHidden="0" w:uiPriority="64" w:unhideWhenUsed="0"/>
-    <w:lsdException w:name="Medium List 1 Accent 1" w:semiHidden="0" w:uiPriority="65" w:unhideWhenUsed="0"/>
-    <w:lsdException w:name="Revision" w:unhideWhenUsed="0"/>
-    <w:lsdException w:name="List Paragraph" w:semiHidden="0" w:uiPriority="34" w:unhideWhenUsed="0" w:qFormat="1"/>
-    <w:lsdException w:name="Quote" w:semiHidden="0" w:uiPriority="29" w:unhideWhenUsed="0" w:qFormat="1"/>
-    <w:lsdException w:name="Intense Quote" w:semiHidden="0" w:uiPriority="30" w:unhideWhenUsed="0" w:qFormat="1"/>
-    <w:lsdException w:name="Medium List 2 Accent 1" w:semiHidden="0" w:uiPriority="66" w:unhideWhenUsed="0"/>
-    <w:lsdException w:name="Medium Grid 1 Accent 1" w:semiHidden="0" w:uiPriority="67" w:unhideWhenUsed="0"/>
-    <w:lsdException w:name="Medium Grid 2 Accent 1" w:semiHidden="0" w:uiPriority="68" w:unhideWhenUsed="0"/>
-    <w:lsdException w:name="Medium Grid 3 Accent 1" w:semiHidden="0" w:uiPriority="69" w:unhideWhenUsed="0"/>
-    <w:lsdException w:name="Dark List Accent 1" w:semiHidden="0" w:uiPriority="70" w:unhideWhenUsed="0"/>
-    <w:lsdException w:name="Colorful Shading Accent 1" w:semiHidden="0" w:uiPriority="71" w:unhideWhenUsed="0"/>
-    <w:lsdException w:name="Colorful List Accent 1" w:semiHidden="0" w:uiPriority="72" w:unhideWhenUsed="0"/>
-    <w:lsdException w:name="Colorful Grid Accent 1" w:semiHidden="0" w:uiPriority="73" w:unhideWhenUsed="0"/>
-    <w:lsdException w:name="Light Shading Accent 2" w:semiHidden="0" w:uiPriority="60" w:unhideWhenUsed="0"/>
-    <w:lsdException w:name="Light List Accent 2" w:semiHidden="0" w:uiPriority="61" w:unhideWhenUsed="0"/>
-    <w:lsdException w:name="Light Grid Accent 2" w:semiHidden="0" w:uiPriority="62" w:unhideWhenUsed="0"/>
-    <w:lsdException w:name="Medium Shading 1 Accent 2" w:semiHidden="0" w:uiPriority="63" w:unhideWhenUsed="0"/>
-    <w:lsdException w:name="Medium Shading 2 Accent 2" w:semiHidden="0" w:uiPriority="64" w:unhideWhenUsed="0"/>
-    <w:lsdException w:name="Medium List 1 Accent 2" w:semiHidden="0" w:uiPriority="65" w:unhideWhenUsed="0"/>
-    <w:lsdException w:name="Medium List 2 Accent 2" w:semiHidden="0" w:uiPriority="66" w:unhideWhenUsed="0"/>
-    <w:lsdException w:name="Medium Grid 1 Accent 2" w:semiHidden="0" w:uiPriority="67" w:unhideWhenUsed="0"/>
-    <w:lsdException w:name="Medium Grid 2 Accent 2" w:semiHidden="0" w:uiPriority="68" w:unhideWhenUsed="0"/>
-    <w:lsdException w:name="Medium Grid 3 Accent 2" w:semiHidden="0" w:uiPriority="69" w:unhideWhenUsed="0"/>
-    <w:lsdException w:name="Dark List Accent 2" w:semiHidden="0" w:uiPriority="70" w:unhideWhenUsed="0"/>
-    <w:lsdException w:name="Colorful Shading Accent 2" w:semiHidden="0" w:uiPriority="71" w:unhideWhenUsed="0"/>
-    <w:lsdException w:name="Colorful List Accent 2" w:semiHidden="0" w:uiPriority="72" w:unhideWhenUsed="0"/>
-    <w:lsdException w:name="Colorful Grid Accent 2" w:semiHidden="0" w:uiPriority="73" w:unhideWhenUsed="0"/>
-    <w:lsdException w:name="Light Shading Accent 3" w:semiHidden="0" w:uiPriority="60" w:unhideWhenUsed="0"/>
-    <w:lsdException w:name="Light List Accent 3" w:semiHidden="0" w:uiPriority="61" w:unhideWhenUsed="0"/>
-    <w:lsdException w:name="Light Grid Accent 3" w:semiHidden="0" w:uiPriority="62" w:unhideWhenUsed="0"/>
-    <w:lsdException w:name="Medium Shading 1 Accent 3" w:semiHidden="0" w:uiPriority="63" w:unhideWhenUsed="0"/>
-    <w:lsdException w:name="Medium Shading 2 Accent 3" w:semiHidden="0" w:uiPriority="64" w:unhideWhenUsed="0"/>
-    <w:lsdException w:name="Medium List 1 Accent 3" w:semiHidden="0" w:uiPriority="65" w:unhideWhenUsed="0"/>
-    <w:lsdException w:name="Medium List 2 Accent 3" w:semiHidden="0" w:uiPriority="66" w:unhideWhenUsed="0"/>
-    <w:lsdException w:name="Medium Grid 1 Accent 3" w:semiHidden="0" w:uiPriority="67" w:unhideWhenUsed="0"/>
-    <w:lsdException w:name="Medium Grid 2 Accent 3" w:semiHidden="0" w:uiPriority="68" w:unhideWhenUsed="0"/>
-    <w:lsdException w:name="Medium Grid 3 Accent 3" w:semiHidden="0" w:uiPriority="69" w:unhideWhenUsed="0"/>
-    <w:lsdException w:name="Dark List Accent 3" w:semiHidden="0" w:uiPriority="70" w:unhideWhenUsed="0"/>
-    <w:lsdException w:name="Colorful Shading Accent 3" w:semiHidden="0" w:uiPriority="71" w:unhideWhenUsed="0"/>
-    <w:lsdException w:name="Colorful List Accent 3" w:semiHidden="0" w:uiPriority="72" w:unhideWhenUsed="0"/>
-    <w:lsdException w:name="Colorful Grid Accent 3" w:semiHidden="0" w:uiPriority="73" w:unhideWhenUsed="0"/>
-    <w:lsdException w:name="Light Shading Accent 4" w:semiHidden="0" w:uiPriority="60" w:unhideWhenUsed="0"/>
-    <w:lsdException w:name="Light List Accent 4" w:semiHidden="0" w:uiPriority="61" w:unhideWhenUsed="0"/>
-    <w:lsdException w:name="Light Grid Accent 4" w:semiHidden="0" w:uiPriority="62" w:unhideWhenUsed="0"/>
-    <w:lsdException w:name="Medium Shading 1 Accent 4" w:semiHidden="0" w:uiPriority="63" w:unhideWhenUsed="0"/>
-    <w:lsdException w:name="Medium Shading 2 Accent 4" w:semiHidden="0" w:uiPriority="64" w:unhideWhenUsed="0"/>
-    <w:lsdException w:name="Medium List 1 Accent 4" w:semiHidden="0" w:uiPriority="65" w:unhideWhenUsed="0"/>
-    <w:lsdException w:name="Medium List 2 Accent 4" w:semiHidden="0" w:uiPriority="66" w:unhideWhenUsed="0"/>
-    <w:lsdException w:name="Medium Grid 1 Accent 4" w:semiHidden="0" w:uiPriority="67" w:unhideWhenUsed="0"/>
-    <w:lsdException w:name="Medium Grid 2 Accent 4" w:semiHidden="0" w:uiPriority="68" w:unhideWhenUsed="0"/>
-    <w:lsdException w:name="Medium Grid 3 Accent 4" w:semiHidden="0" w:uiPriority="69" w:unhideWhenUsed="0"/>
-    <w:lsdException w:name="Dark List Accent 4" w:semiHidden="0" w:uiPriority="70" w:unhideWhenUsed="0"/>
-    <w:lsdException w:name="Colorful Shading Accent 4" w:semiHidden="0" w:uiPriority="71" w:unhideWhenUsed="0"/>
-    <w:lsdException w:name="Colorful List Accent 4" w:semiHidden="0" w:uiPriority="72" w:unhideWhenUsed="0"/>
-    <w:lsdException w:name="Colorful Grid Accent 4" w:semiHidden="0" w:uiPriority="73" w:unhideWhenUsed="0"/>
-    <w:lsdException w:name="Light Shading Accent 5" w:semiHidden="0" w:uiPriority="60" w:unhideWhenUsed="0"/>
-    <w:lsdException w:name="Light List Accent 5" w:semiHidden="0" w:uiPriority="61" w:unhideWhenUsed="0"/>
-    <w:lsdException w:name="Light Grid Accent 5" w:semiHidden="0" w:uiPriority="62" w:unhideWhenUsed="0"/>
-    <w:lsdException w:name="Medium Shading 1 Accent 5" w:semiHidden="0" w:uiPriority="63" w:unhideWhenUsed="0"/>
-    <w:lsdException w:name="Medium Shading 2 Accent 5" w:semiHidden="0" w:uiPriority="64" w:unhideWhenUsed="0"/>
-    <w:lsdException w:name="Medium List 1 Accent 5" w:semiHidden="0" w:uiPriority="65" w:unhideWhenUsed="0"/>
-    <w:lsdException w:name="Medium List 2 Accent 5" w:semiHidden="0" w:uiPriority="66" w:unhideWhenUsed="0"/>
-    <w:lsdException w:name="Medium Grid 1 Accent 5" w:semiHidden="0" w:uiPriority="67" w:unhideWhenUsed="0"/>
-    <w:lsdException w:name="Medium Grid 2 Accent 5" w:semiHidden="0" w:uiPriority="68" w:unhideWhenUsed="0"/>
-    <w:lsdException w:name="Medium Grid 3 Accent 5" w:semiHidden="0" w:uiPriority="69" w:unhideWhenUsed="0"/>
-    <w:lsdException w:name="Dark List Accent 5" w:semiHidden="0" w:uiPriority="70" w:unhideWhenUsed="0"/>
-    <w:lsdException w:name="Colorful Shading Accent 5" w:semiHidden="0" w:uiPriority="71" w:unhideWhenUsed="0"/>
-    <w:lsdException w:name="Colorful List Accent 5" w:semiHidden="0" w:uiPriority="72" w:unhideWhenUsed="0"/>
-    <w:lsdException w:name="Colorful Grid Accent 5" w:semiHidden="0" w:uiPriority="73" w:unhideWhenUsed="0"/>
-    <w:lsdException w:name="Light Shading Accent 6" w:semiHidden="0" w:uiPriority="60" w:unhideWhenUsed="0"/>
-    <w:lsdException w:name="Light List Accent 6" w:semiHidden="0" w:uiPriority="61" w:unhideWhenUsed="0"/>
-    <w:lsdException w:name="Light Grid Accent 6" w:semiHidden="0" w:uiPriority="62" w:unhideWhenUsed="0"/>
-    <w:lsdException w:name="Medium Shading 1 Accent 6" w:semiHidden="0" w:uiPriority="63" w:unhideWhenUsed="0"/>
-    <w:lsdException w:name="Medium Shading 2 Accent 6" w:semiHidden="0" w:uiPriority="64" w:unhideWhenUsed="0"/>
-    <w:lsdException w:name="Medium List 1 Accent 6" w:semiHidden="0" w:uiPriority="65" w:unhideWhenUsed="0"/>
-    <w:lsdException w:name="Medium List 2 Accent 6" w:semiHidden="0" w:uiPriority="66" w:unhideWhenUsed="0"/>
-    <w:lsdException w:name="Medium Grid 1 Accent 6" w:semiHidden="0" w:uiPriority="67" w:unhideWhenUsed="0"/>
-    <w:lsdException w:name="Medium Grid 2 Accent 6" w:semiHidden="0" w:uiPriority="68" w:unhideWhenUsed="0"/>
-    <w:lsdException w:name="Medium Grid 3 Accent 6" w:semiHidden="0" w:uiPriority="69" w:unhideWhenUsed="0"/>
-    <w:lsdException w:name="Dark List Accent 6" w:semiHidden="0" w:uiPriority="70" w:unhideWhenUsed="0"/>
-    <w:lsdException w:name="Colorful Shading Accent 6" w:semiHidden="0" w:uiPriority="71" w:unhideWhenUsed="0"/>
-    <w:lsdException w:name="Colorful List Accent 6" w:semiHidden="0" w:uiPriority="72" w:unhideWhenUsed="0"/>
-    <w:lsdException w:name="Colorful Grid Accent 6" w:semiHidden="0" w:uiPriority="73" w:unhideWhenUsed="0"/>
-    <w:lsdException w:name="Subtle Emphasis" w:semiHidden="0" w:uiPriority="19" w:unhideWhenUsed="0" w:qFormat="1"/>
-    <w:lsdException w:name="Intense Emphasis" w:semiHidden="0" w:uiPriority="21" w:unhideWhenUsed="0" w:qFormat="1"/>
-    <w:lsdException w:name="Subtle Reference" w:semiHidden="0" w:uiPriority="31" w:unhideWhenUsed="0" w:qFormat="1"/>
-    <w:lsdException w:name="Intense Reference" w:semiHidden="0" w:uiPriority="32" w:unhideWhenUsed="0" w:qFormat="1"/>
-    <w:lsdException w:name="Book Title" w:semiHidden="0" w:uiPriority="33" w:unhideWhenUsed="0" w:qFormat="1"/>
-    <w:lsdException w:name="Bibliography" w:uiPriority="37"/>
-    <w:lsdException w:name="TOC Heading" w:uiPriority="39" w:qFormat="1"/>
+  <w:latentStyles w:defLockedState="0" w:defUIPriority="99" w:defSemiHidden="0" w:defUnhideWhenUsed="0" w:defQFormat="0" w:count="376">
+    <w:lsdException w:name="Normal" w:uiPriority="0" w:qFormat="1"/>
+    <w:lsdException w:name="heading 1" w:uiPriority="9" w:qFormat="1"/>
+    <w:lsdException w:name="heading 2" w:semiHidden="1" w:uiPriority="9" w:unhideWhenUsed="1" w:qFormat="1"/>
+    <w:lsdException w:name="heading 3" w:semiHidden="1" w:uiPriority="9" w:unhideWhenUsed="1" w:qFormat="1"/>
+    <w:lsdException w:name="heading 4" w:semiHidden="1" w:uiPriority="9" w:unhideWhenUsed="1" w:qFormat="1"/>
+    <w:lsdException w:name="heading 5" w:semiHidden="1" w:uiPriority="9" w:unhideWhenUsed="1" w:qFormat="1"/>
+    <w:lsdException w:name="heading 6" w:semiHidden="1" w:uiPriority="9" w:unhideWhenUsed="1" w:qFormat="1"/>
+    <w:lsdException w:name="heading 7" w:semiHidden="1" w:uiPriority="9" w:unhideWhenUsed="1" w:qFormat="1"/>
+    <w:lsdException w:name="heading 8" w:semiHidden="1" w:uiPriority="9" w:unhideWhenUsed="1" w:qFormat="1"/>
+    <w:lsdException w:name="heading 9" w:semiHidden="1" w:uiPriority="9" w:unhideWhenUsed="1" w:qFormat="1"/>
+    <w:lsdException w:name="index 1" w:semiHidden="1" w:unhideWhenUsed="1"/>
+    <w:lsdException w:name="index 2" w:semiHidden="1" w:unhideWhenUsed="1"/>
+    <w:lsdException w:name="index 3" w:semiHidden="1" w:unhideWhenUsed="1"/>
+    <w:lsdException w:name="index 4" w:semiHidden="1" w:unhideWhenUsed="1"/>
+    <w:lsdException w:name="index 5" w:semiHidden="1" w:unhideWhenUsed="1"/>
+    <w:lsdException w:name="index 6" w:semiHidden="1" w:unhideWhenUsed="1"/>
+    <w:lsdException w:name="index 7" w:semiHidden="1" w:unhideWhenUsed="1"/>
+    <w:lsdException w:name="index 8" w:semiHidden="1" w:unhideWhenUsed="1"/>
+    <w:lsdException w:name="index 9" w:semiHidden="1" w:unhideWhenUsed="1"/>
+    <w:lsdException w:name="toc 1" w:semiHidden="1" w:uiPriority="39" w:unhideWhenUsed="1"/>
+    <w:lsdException w:name="toc 2" w:semiHidden="1" w:uiPriority="39" w:unhideWhenUsed="1"/>
+    <w:lsdException w:name="toc 3" w:semiHidden="1" w:uiPriority="39" w:unhideWhenUsed="1"/>
+    <w:lsdException w:name="toc 4" w:semiHidden="1" w:uiPriority="39" w:unhideWhenUsed="1"/>
+    <w:lsdException w:name="toc 5" w:semiHidden="1" w:uiPriority="39" w:unhideWhenUsed="1"/>
+    <w:lsdException w:name="toc 6" w:semiHidden="1" w:uiPriority="39" w:unhideWhenUsed="1"/>
+    <w:lsdException w:name="toc 7" w:semiHidden="1" w:uiPriority="39" w:unhideWhenUsed="1"/>
+    <w:lsdException w:name="toc 8" w:semiHidden="1" w:uiPriority="39" w:unhideWhenUsed="1"/>
+    <w:lsdException w:name="toc 9" w:semiHidden="1" w:uiPriority="39" w:unhideWhenUsed="1"/>
+    <w:lsdException w:name="Normal Indent" w:semiHidden="1" w:unhideWhenUsed="1"/>
+    <w:lsdException w:name="footnote text" w:semiHidden="1" w:unhideWhenUsed="1"/>
+    <w:lsdException w:name="annotation text" w:semiHidden="1" w:unhideWhenUsed="1"/>
+    <w:lsdException w:name="header" w:semiHidden="1" w:unhideWhenUsed="1"/>
+    <w:lsdException w:name="footer" w:semiHidden="1" w:unhideWhenUsed="1"/>
+    <w:lsdException w:name="index heading" w:semiHidden="1" w:unhideWhenUsed="1"/>
+    <w:lsdException w:name="caption" w:semiHidden="1" w:uiPriority="35" w:unhideWhenUsed="1" w:qFormat="1"/>
+    <w:lsdException w:name="table of figures" w:semiHidden="1" w:unhideWhenUsed="1"/>
+    <w:lsdException w:name="envelope address" w:semiHidden="1" w:unhideWhenUsed="1"/>
+    <w:lsdException w:name="envelope return" w:semiHidden="1" w:unhideWhenUsed="1"/>
+    <w:lsdException w:name="footnote reference" w:semiHidden="1" w:unhideWhenUsed="1"/>
+    <w:lsdException w:name="annotation reference" w:semiHidden="1" w:unhideWhenUsed="1"/>
+    <w:lsdException w:name="line number" w:semiHidden="1" w:unhideWhenUsed="1"/>
+    <w:lsdException w:name="page number" w:semiHidden="1" w:unhideWhenUsed="1"/>
+    <w:lsdException w:name="endnote reference" w:semiHidden="1" w:unhideWhenUsed="1"/>
+    <w:lsdException w:name="endnote text" w:semiHidden="1" w:unhideWhenUsed="1"/>
+    <w:lsdException w:name="table of authorities" w:semiHidden="1" w:unhideWhenUsed="1"/>
+    <w:lsdException w:name="macro" w:semiHidden="1" w:unhideWhenUsed="1"/>
+    <w:lsdException w:name="toa heading" w:semiHidden="1" w:unhideWhenUsed="1"/>
+    <w:lsdException w:name="List" w:semiHidden="1" w:unhideWhenUsed="1"/>
+    <w:lsdException w:name="List Bullet" w:semiHidden="1" w:unhideWhenUsed="1"/>
+    <w:lsdException w:name="List Number" w:semiHidden="1" w:unhideWhenUsed="1"/>
+    <w:lsdException w:name="List 2" w:semiHidden="1" w:unhideWhenUsed="1"/>
+    <w:lsdException w:name="List 3" w:semiHidden="1" w:unhideWhenUsed="1"/>
+    <w:lsdException w:name="List 4" w:semiHidden="1" w:unhideWhenUsed="1"/>
+    <w:lsdException w:name="List 5" w:semiHidden="1" w:unhideWhenUsed="1"/>
+    <w:lsdException w:name="List Bullet 2" w:semiHidden="1" w:unhideWhenUsed="1"/>
+    <w:lsdException w:name="List Bullet 3" w:semiHidden="1" w:unhideWhenUsed="1"/>
+    <w:lsdException w:name="List Bullet 4" w:semiHidden="1" w:unhideWhenUsed="1"/>
+    <w:lsdException w:name="List Bullet 5" w:semiHidden="1" w:unhideWhenUsed="1"/>
+    <w:lsdException w:name="List Number 2" w:semiHidden="1" w:unhideWhenUsed="1"/>
+    <w:lsdException w:name="List Number 3" w:semiHidden="1" w:unhideWhenUsed="1"/>
+    <w:lsdException w:name="List Number 4" w:semiHidden="1" w:unhideWhenUsed="1"/>
+    <w:lsdException w:name="List Number 5" w:semiHidden="1" w:unhideWhenUsed="1"/>
+    <w:lsdException w:name="Title" w:uiPriority="10" w:qFormat="1"/>
+    <w:lsdException w:name="Closing" w:semiHidden="1" w:unhideWhenUsed="1"/>
+    <w:lsdException w:name="Signature" w:semiHidden="1" w:unhideWhenUsed="1"/>
+    <w:lsdException w:name="Default Paragraph Font" w:semiHidden="1" w:uiPriority="1" w:unhideWhenUsed="1"/>
+    <w:lsdException w:name="Body Text" w:semiHidden="1" w:unhideWhenUsed="1"/>
+    <w:lsdException w:name="Body Text Indent" w:semiHidden="1" w:unhideWhenUsed="1"/>
+    <w:lsdException w:name="List Continue" w:semiHidden="1" w:unhideWhenUsed="1"/>
+    <w:lsdException w:name="List Continue 2" w:semiHidden="1" w:unhideWhenUsed="1"/>
+    <w:lsdException w:name="List Continue 3" w:semiHidden="1" w:unhideWhenUsed="1"/>
+    <w:lsdException w:name="List Continue 4" w:semiHidden="1" w:unhideWhenUsed="1"/>
+    <w:lsdException w:name="List Continue 5" w:semiHidden="1" w:unhideWhenUsed="1"/>
+    <w:lsdException w:name="Message Header" w:semiHidden="1" w:unhideWhenUsed="1"/>
+    <w:lsdException w:name="Subtitle" w:uiPriority="11" w:qFormat="1"/>
+    <w:lsdException w:name="Salutation" w:semiHidden="1" w:unhideWhenUsed="1"/>
+    <w:lsdException w:name="Date" w:semiHidden="1" w:unhideWhenUsed="1"/>
+    <w:lsdException w:name="Body Text First Indent" w:semiHidden="1" w:unhideWhenUsed="1"/>
+    <w:lsdException w:name="Body Text First Indent 2" w:semiHidden="1" w:unhideWhenUsed="1"/>
+    <w:lsdException w:name="Note Heading" w:semiHidden="1" w:unhideWhenUsed="1"/>
+    <w:lsdException w:name="Body Text 2" w:semiHidden="1" w:unhideWhenUsed="1"/>
+    <w:lsdException w:name="Body Text 3" w:semiHidden="1" w:unhideWhenUsed="1"/>
+    <w:lsdException w:name="Body Text Indent 2" w:semiHidden="1" w:unhideWhenUsed="1"/>
+    <w:lsdException w:name="Body Text Indent 3" w:semiHidden="1" w:unhideWhenUsed="1"/>
+    <w:lsdException w:name="Block Text" w:semiHidden="1" w:unhideWhenUsed="1"/>
+    <w:lsdException w:name="Hyperlink" w:semiHidden="1" w:unhideWhenUsed="1"/>
+    <w:lsdException w:name="FollowedHyperlink" w:semiHidden="1" w:unhideWhenUsed="1"/>
+    <w:lsdException w:name="Strong" w:uiPriority="22" w:qFormat="1"/>
+    <w:lsdException w:name="Emphasis" w:uiPriority="20" w:qFormat="1"/>
+    <w:lsdException w:name="Document Map" w:semiHidden="1" w:unhideWhenUsed="1"/>
+    <w:lsdException w:name="Plain Text" w:semiHidden="1" w:unhideWhenUsed="1"/>
+    <w:lsdException w:name="E-mail Signature" w:semiHidden="1" w:unhideWhenUsed="1"/>
+    <w:lsdException w:name="HTML Top of Form" w:semiHidden="1" w:unhideWhenUsed="1"/>
+    <w:lsdException w:name="HTML Bottom of Form" w:semiHidden="1" w:unhideWhenUsed="1"/>
+    <w:lsdException w:name="Normal (Web)" w:semiHidden="1" w:unhideWhenUsed="1"/>
+    <w:lsdException w:name="HTML Acronym" w:semiHidden="1" w:unhideWhenUsed="1"/>
+    <w:lsdException w:name="HTML Address" w:semiHidden="1" w:unhideWhenUsed="1"/>
+    <w:lsdException w:name="HTML Cite" w:semiHidden="1" w:unhideWhenUsed="1"/>
+    <w:lsdException w:name="HTML Code" w:semiHidden="1" w:unhideWhenUsed="1"/>
+    <w:lsdException w:name="HTML Definition" w:semiHidden="1" w:unhideWhenUsed="1"/>
+    <w:lsdException w:name="HTML Keyboard" w:semiHidden="1" w:unhideWhenUsed="1"/>
+    <w:lsdException w:name="HTML Preformatted" w:semiHidden="1" w:unhideWhenUsed="1"/>
+    <w:lsdException w:name="HTML Sample" w:semiHidden="1" w:unhideWhenUsed="1"/>
+    <w:lsdException w:name="HTML Typewriter" w:semiHidden="1" w:unhideWhenUsed="1"/>
+    <w:lsdException w:name="HTML Variable" w:semiHidden="1" w:unhideWhenUsed="1"/>
+    <w:lsdException w:name="Normal Table" w:semiHidden="1" w:unhideWhenUsed="1"/>
+    <w:lsdException w:name="annotation subject" w:semiHidden="1" w:unhideWhenUsed="1"/>
+    <w:lsdException w:name="No List" w:semiHidden="1" w:unhideWhenUsed="1"/>
+    <w:lsdException w:name="Outline List 1" w:semiHidden="1" w:unhideWhenUsed="1"/>
+    <w:lsdException w:name="Outline List 2" w:semiHidden="1" w:unhideWhenUsed="1"/>
+    <w:lsdException w:name="Outline List 3" w:semiHidden="1" w:unhideWhenUsed="1"/>
+    <w:lsdException w:name="Table Simple 1" w:semiHidden="1" w:unhideWhenUsed="1"/>
+    <w:lsdException w:name="Table Simple 2" w:semiHidden="1" w:unhideWhenUsed="1"/>
+    <w:lsdException w:name="Table Simple 3" w:semiHidden="1" w:unhideWhenUsed="1"/>
+    <w:lsdException w:name="Table Classic 1" w:semiHidden="1" w:unhideWhenUsed="1"/>
+    <w:lsdException w:name="Table Classic 2" w:semiHidden="1" w:unhideWhenUsed="1"/>
+    <w:lsdException w:name="Table Classic 3" w:semiHidden="1" w:unhideWhenUsed="1"/>
+    <w:lsdException w:name="Table Classic 4" w:semiHidden="1" w:unhideWhenUsed="1"/>
+    <w:lsdException w:name="Table Colorful 1" w:semiHidden="1" w:unhideWhenUsed="1"/>
+    <w:lsdException w:name="Table Colorful 2" w:semiHidden="1" w:unhideWhenUsed="1"/>
+    <w:lsdException w:name="Table Colorful 3" w:semiHidden="1" w:unhideWhenUsed="1"/>
+    <w:lsdException w:name="Table Columns 1" w:semiHidden="1" w:unhideWhenUsed="1"/>
+    <w:lsdException w:name="Table Columns 2" w:semiHidden="1" w:unhideWhenUsed="1"/>
+    <w:lsdException w:name="Table Columns 3" w:semiHidden="1" w:unhideWhenUsed="1"/>
+    <w:lsdException w:name="Table Columns 4" w:semiHidden="1" w:unhideWhenUsed="1"/>
+    <w:lsdException w:name="Table Columns 5" w:semiHidden="1" w:unhideWhenUsed="1"/>
+    <w:lsdException w:name="Table Grid 1" w:semiHidden="1" w:unhideWhenUsed="1"/>
+    <w:lsdException w:name="Table Grid 2" w:semiHidden="1" w:unhideWhenUsed="1"/>
+    <w:lsdException w:name="Table Grid 3" w:semiHidden="1" w:unhideWhenUsed="1"/>
+    <w:lsdException w:name="Table Grid 4" w:semiHidden="1" w:unhideWhenUsed="1"/>
+    <w:lsdException w:name="Table Grid 5" w:semiHidden="1" w:unhideWhenUsed="1"/>
+    <w:lsdException w:name="Table Grid 6" w:semiHidden="1" w:unhideWhenUsed="1"/>
+    <w:lsdException w:name="Table Grid 7" w:semiHidden="1" w:unhideWhenUsed="1"/>
+    <w:lsdException w:name="Table Grid 8" w:semiHidden="1" w:unhideWhenUsed="1"/>
+    <w:lsdException w:name="Table List 1" w:semiHidden="1" w:unhideWhenUsed="1"/>
+    <w:lsdException w:name="Table List 2" w:semiHidden="1" w:unhideWhenUsed="1"/>
+    <w:lsdException w:name="Table List 3" w:semiHidden="1" w:unhideWhenUsed="1"/>
+    <w:lsdException w:name="Table List 4" w:semiHidden="1" w:unhideWhenUsed="1"/>
+    <w:lsdException w:name="Table List 5" w:semiHidden="1" w:unhideWhenUsed="1"/>
+    <w:lsdException w:name="Table List 6" w:semiHidden="1" w:unhideWhenUsed="1"/>
+    <w:lsdException w:name="Table List 7" w:semiHidden="1" w:unhideWhenUsed="1"/>
+    <w:lsdException w:name="Table List 8" w:semiHidden="1" w:unhideWhenUsed="1"/>
+    <w:lsdException w:name="Table 3D effects 1" w:semiHidden="1" w:unhideWhenUsed="1"/>
+    <w:lsdException w:name="Table 3D effects 2" w:semiHidden="1" w:unhideWhenUsed="1"/>
+    <w:lsdException w:name="Table 3D effects 3" w:semiHidden="1" w:unhideWhenUsed="1"/>
+    <w:lsdException w:name="Table Contemporary" w:semiHidden="1" w:unhideWhenUsed="1"/>
+    <w:lsdException w:name="Table Elegant" w:semiHidden="1" w:unhideWhenUsed="1"/>
+    <w:lsdException w:name="Table Professional" w:semiHidden="1" w:unhideWhenUsed="1"/>
+    <w:lsdException w:name="Table Subtle 1" w:semiHidden="1" w:unhideWhenUsed="1"/>
+    <w:lsdException w:name="Table Subtle 2" w:semiHidden="1" w:unhideWhenUsed="1"/>
+    <w:lsdException w:name="Table Web 1" w:semiHidden="1" w:unhideWhenUsed="1"/>
+    <w:lsdException w:name="Table Web 2" w:semiHidden="1" w:unhideWhenUsed="1"/>
+    <w:lsdException w:name="Table Web 3" w:semiHidden="1" w:unhideWhenUsed="1"/>
+    <w:lsdException w:name="Balloon Text" w:semiHidden="1" w:unhideWhenUsed="1"/>
+    <w:lsdException w:name="Table Grid" w:semiHidden="1" w:uiPriority="59" w:unhideWhenUsed="1"/>
+    <w:lsdException w:name="Table Theme" w:semiHidden="1" w:unhideWhenUsed="1"/>
+    <w:lsdException w:name="Placeholder Text" w:semiHidden="1"/>
+    <w:lsdException w:name="No Spacing" w:uiPriority="1" w:qFormat="1"/>
+    <w:lsdException w:name="Light Shading" w:uiPriority="60"/>
+    <w:lsdException w:name="Light List" w:uiPriority="61"/>
+    <w:lsdException w:name="Light Grid" w:uiPriority="62"/>
+    <w:lsdException w:name="Medium Shading 1" w:uiPriority="63"/>
+    <w:lsdException w:name="Medium Shading 2" w:uiPriority="64"/>
+    <w:lsdException w:name="Medium List 1" w:uiPriority="65"/>
+    <w:lsdException w:name="Medium List 2" w:uiPriority="66"/>
+    <w:lsdException w:name="Medium Grid 1" w:uiPriority="67"/>
+    <w:lsdException w:name="Medium Grid 2" w:uiPriority="68"/>
+    <w:lsdException w:name="Medium Grid 3" w:uiPriority="69"/>
+    <w:lsdException w:name="Dark List" w:uiPriority="70"/>
+    <w:lsdException w:name="Colorful Shading" w:uiPriority="71"/>
+    <w:lsdException w:name="Colorful List" w:uiPriority="72"/>
+    <w:lsdException w:name="Colorful Grid" w:uiPriority="73"/>
+    <w:lsdException w:name="Light Shading Accent 1" w:uiPriority="60"/>
+    <w:lsdException w:name="Light List Accent 1" w:uiPriority="61"/>
+    <w:lsdException w:name="Light Grid Accent 1" w:uiPriority="62"/>
+    <w:lsdException w:name="Medium Shading 1 Accent 1" w:uiPriority="63"/>
+    <w:lsdException w:name="Medium Shading 2 Accent 1" w:uiPriority="64"/>
+    <w:lsdException w:name="Medium List 1 Accent 1" w:uiPriority="65"/>
+    <w:lsdException w:name="Revision" w:semiHidden="1"/>
+    <w:lsdException w:name="List Paragraph" w:uiPriority="34" w:qFormat="1"/>
+    <w:lsdException w:name="Quote" w:uiPriority="29" w:qFormat="1"/>
+    <w:lsdException w:name="Intense Quote" w:uiPriority="30" w:qFormat="1"/>
+    <w:lsdException w:name="Medium List 2 Accent 1" w:uiPriority="66"/>
+    <w:lsdException w:name="Medium Grid 1 Accent 1" w:uiPriority="67"/>
+    <w:lsdException w:name="Medium Grid 2 Accent 1" w:uiPriority="68"/>
+    <w:lsdException w:name="Medium Grid 3 Accent 1" w:uiPriority="69"/>
+    <w:lsdException w:name="Dark List Accent 1" w:uiPriority="70"/>
+    <w:lsdException w:name="Colorful Shading Accent 1" w:uiPriority="71"/>
+    <w:lsdException w:name="Colorful List Accent 1" w:uiPriority="72"/>
+    <w:lsdException w:name="Colorful Grid Accent 1" w:uiPriority="73"/>
+    <w:lsdException w:name="Light Shading Accent 2" w:uiPriority="60"/>
+    <w:lsdException w:name="Light List Accent 2" w:uiPriority="61"/>
+    <w:lsdException w:name="Light Grid Accent 2" w:uiPriority="62"/>
+    <w:lsdException w:name="Medium Shading 1 Accent 2" w:uiPriority="63"/>
+    <w:lsdException w:name="Medium Shading 2 Accent 2" w:uiPriority="64"/>
+    <w:lsdException w:name="Medium List 1 Accent 2" w:uiPriority="65"/>
+    <w:lsdException w:name="Medium List 2 Accent 2" w:uiPriority="66"/>
+    <w:lsdException w:name="Medium Grid 1 Accent 2" w:uiPriority="67"/>
+    <w:lsdException w:name="Medium Grid 2 Accent 2" w:uiPriority="68"/>
+    <w:lsdException w:name="Medium Grid 3 Accent 2" w:uiPriority="69"/>
+    <w:lsdException w:name="Dark List Accent 2" w:uiPriority="70"/>
+    <w:lsdException w:name="Colorful Shading Accent 2" w:uiPriority="71"/>
+    <w:lsdException w:name="Colorful List Accent 2" w:uiPriority="72"/>
+    <w:lsdException w:name="Colorful Grid Accent 2" w:uiPriority="73"/>
+    <w:lsdException w:name="Light Shading Accent 3" w:uiPriority="60"/>
+    <w:lsdException w:name="Light List Accent 3" w:uiPriority="61"/>
+    <w:lsdException w:name="Light Grid Accent 3" w:uiPriority="62"/>
+    <w:lsdException w:name="Medium Shading 1 Accent 3" w:uiPriority="63"/>
+    <w:lsdException w:name="Medium Shading 2 Accent 3" w:uiPriority="64"/>
+    <w:lsdException w:name="Medium List 1 Accent 3" w:uiPriority="65"/>
+    <w:lsdException w:name="Medium List 2 Accent 3" w:uiPriority="66"/>
+    <w:lsdException w:name="Medium Grid 1 Accent 3" w:uiPriority="67"/>
+    <w:lsdException w:name="Medium Grid 2 Accent 3" w:uiPriority="68"/>
+    <w:lsdException w:name="Medium Grid 3 Accent 3" w:uiPriority="69"/>
+    <w:lsdException w:name="Dark List Accent 3" w:uiPriority="70"/>
+    <w:lsdException w:name="Colorful Shading Accent 3" w:uiPriority="71"/>
+    <w:lsdException w:name="Colorful List Accent 3" w:uiPriority="72"/>
+    <w:lsdException w:name="Colorful Grid Accent 3" w:uiPriority="73"/>
+    <w:lsdException w:name="Light Shading Accent 4" w:uiPriority="60"/>
+    <w:lsdException w:name="Light List Accent 4" w:uiPriority="61"/>
+    <w:lsdException w:name="Light Grid Accent 4" w:uiPriority="62"/>
+    <w:lsdException w:name="Medium Shading 1 Accent 4" w:uiPriority="63"/>
+    <w:lsdException w:name="Medium Shading 2 Accent 4" w:uiPriority="64"/>
+    <w:lsdException w:name="Medium List 1 Accent 4" w:uiPriority="65"/>
+    <w:lsdException w:name="Medium List 2 Accent 4" w:uiPriority="66"/>
+    <w:lsdException w:name="Medium Grid 1 Accent 4" w:uiPriority="67"/>
+    <w:lsdException w:name="Medium Grid 2 Accent 4" w:uiPriority="68"/>
+    <w:lsdException w:name="Medium Grid 3 Accent 4" w:uiPriority="69"/>
+    <w:lsdException w:name="Dark List Accent 4" w:uiPriority="70"/>
+    <w:lsdException w:name="Colorful Shading Accent 4" w:uiPriority="71"/>
+    <w:lsdException w:name="Colorful List Accent 4" w:uiPriority="72"/>
+    <w:lsdException w:name="Colorful Grid Accent 4" w:uiPriority="73"/>
+    <w:lsdException w:name="Light Shading Accent 5" w:uiPriority="60"/>
+    <w:lsdException w:name="Light List Accent 5" w:uiPriority="61"/>
+    <w:lsdException w:name="Light Grid Accent 5" w:uiPriority="62"/>
+    <w:lsdException w:name="Medium Shading 1 Accent 5" w:uiPriority="63"/>
+    <w:lsdException w:name="Medium Shading 2 Accent 5" w:uiPriority="64"/>
+    <w:lsdException w:name="Medium List 1 Accent 5" w:uiPriority="65"/>
+    <w:lsdException w:name="Medium List 2 Accent 5" w:uiPriority="66"/>
+    <w:lsdException w:name="Medium Grid 1 Accent 5" w:uiPriority="67"/>
+    <w:lsdException w:name="Medium Grid 2 Accent 5" w:uiPriority="68"/>
+    <w:lsdException w:name="Medium Grid 3 Accent 5" w:uiPriority="69"/>
+    <w:lsdException w:name="Dark List Accent 5" w:uiPriority="70"/>
+    <w:lsdException w:name="Colorful Shading Accent 5" w:uiPriority="71"/>
+    <w:lsdException w:name="Colorful List Accent 5" w:uiPriority="72"/>
+    <w:lsdException w:name="Colorful Grid Accent 5" w:uiPriority="73"/>
+    <w:lsdException w:name="Light Shading Accent 6" w:uiPriority="60"/>
+    <w:lsdException w:name="Light List Accent 6" w:uiPriority="61"/>
+    <w:lsdException w:name="Light Grid Accent 6" w:uiPriority="62"/>
+    <w:lsdException w:name="Medium Shading 1 Accent 6" w:uiPriority="63"/>
+    <w:lsdException w:name="Medium Shading 2 Accent 6" w:uiPriority="64"/>
+    <w:lsdException w:name="Medium List 1 Accent 6" w:uiPriority="65"/>
+    <w:lsdException w:name="Medium List 2 Accent 6" w:uiPriority="66"/>
+    <w:lsdException w:name="Medium Grid 1 Accent 6" w:uiPriority="67"/>
+    <w:lsdException w:name="Medium Grid 2 Accent 6" w:uiPriority="68"/>
+    <w:lsdException w:name="Medium Grid 3 Accent 6" w:uiPriority="69"/>
+    <w:lsdException w:name="Dark List Accent 6" w:uiPriority="70"/>
+    <w:lsdException w:name="Colorful Shading Accent 6" w:uiPriority="71"/>
+    <w:lsdException w:name="Colorful List Accent 6" w:uiPriority="72"/>
+    <w:lsdException w:name="Colorful Grid Accent 6" w:uiPriority="73"/>
+    <w:lsdException w:name="Subtle Emphasis" w:uiPriority="19" w:qFormat="1"/>
+    <w:lsdException w:name="Intense Emphasis" w:uiPriority="21" w:qFormat="1"/>
+    <w:lsdException w:name="Subtle Reference" w:uiPriority="31" w:qFormat="1"/>
+    <w:lsdException w:name="Intense Reference" w:uiPriority="32" w:qFormat="1"/>
+    <w:lsdException w:name="Book Title" w:uiPriority="33" w:qFormat="1"/>
+    <w:lsdException w:name="Bibliography" w:semiHidden="1" w:uiPriority="37" w:unhideWhenUsed="1"/>
+    <w:lsdException w:name="TOC Heading" w:semiHidden="1" w:uiPriority="39" w:unhideWhenUsed="1" w:qFormat="1"/>
+    <w:lsdException w:name="Plain Table 1" w:uiPriority="41"/>
+    <w:lsdException w:name="Plain Table 2" w:uiPriority="42"/>
+    <w:lsdException w:name="Plain Table 3" w:uiPriority="43"/>
+    <w:lsdException w:name="Plain Table 4" w:uiPriority="44"/>
+    <w:lsdException w:name="Plain Table 5" w:uiPriority="45"/>
+    <w:lsdException w:name="Grid Table Light" w:uiPriority="40"/>
+    <w:lsdException w:name="Grid Table 1 Light" w:uiPriority="46"/>
+    <w:lsdException w:name="Grid Table 2" w:uiPriority="47"/>
+    <w:lsdException w:name="Grid Table 3" w:uiPriority="48"/>
+    <w:lsdException w:name="Grid Table 4" w:uiPriority="49"/>
+    <w:lsdException w:name="Grid Table 5 Dark" w:uiPriority="50"/>
+    <w:lsdException w:name="Grid Table 6 Colorful" w:uiPriority="51"/>
+    <w:lsdException w:name="Grid Table 7 Colorful" w:uiPriority="52"/>
+    <w:lsdException w:name="Grid Table 1 Light Accent 1" w:uiPriority="46"/>
+    <w:lsdException w:name="Grid Table 2 Accent 1" w:uiPriority="47"/>
+    <w:lsdException w:name="Grid Table 3 Accent 1" w:uiPriority="48"/>
+    <w:lsdException w:name="Grid Table 4 Accent 1" w:uiPriority="49"/>
+    <w:lsdException w:name="Grid Table 5 Dark Accent 1" w:uiPriority="50"/>
+    <w:lsdException w:name="Grid Table 6 Colorful Accent 1" w:uiPriority="51"/>
+    <w:lsdException w:name="Grid Table 7 Colorful Accent 1" w:uiPriority="52"/>
+    <w:lsdException w:name="Grid Table 1 Light Accent 2" w:uiPriority="46"/>
+    <w:lsdException w:name="Grid Table 2 Accent 2" w:uiPriority="47"/>
+    <w:lsdException w:name="Grid Table 3 Accent 2" w:uiPriority="48"/>
+    <w:lsdException w:name="Grid Table 4 Accent 2" w:uiPriority="49"/>
+    <w:lsdException w:name="Grid Table 5 Dark Accent 2" w:uiPriority="50"/>
+    <w:lsdException w:name="Grid Table 6 Colorful Accent 2" w:uiPriority="51"/>
+    <w:lsdException w:name="Grid Table 7 Colorful Accent 2" w:uiPriority="52"/>
+    <w:lsdException w:name="Grid Table 1 Light Accent 3" w:uiPriority="46"/>
+    <w:lsdException w:name="Grid Table 2 Accent 3" w:uiPriority="47"/>
+    <w:lsdException w:name="Grid Table 3 Accent 3" w:uiPriority="48"/>
+    <w:lsdException w:name="Grid Table 4 Accent 3" w:uiPriority="49"/>
+    <w:lsdException w:name="Grid Table 5 Dark Accent 3" w:uiPriority="50"/>
+    <w:lsdException w:name="Grid Table 6 Colorful Accent 3" w:uiPriority="51"/>
+    <w:lsdException w:name="Grid Table 7 Colorful Accent 3" w:uiPriority="52"/>
+    <w:lsdException w:name="Grid Table 1 Light Accent 4" w:uiPriority="46"/>
+    <w:lsdException w:name="Grid Table 2 Accent 4" w:uiPriority="47"/>
+    <w:lsdException w:name="Grid Table 3 Accent 4" w:uiPriority="48"/>
+    <w:lsdException w:name="Grid Table 4 Accent 4" w:uiPriority="49"/>
+    <w:lsdException w:name="Grid Table 5 Dark Accent 4" w:uiPriority="50"/>
+    <w:lsdException w:name="Grid Table 6 Colorful Accent 4" w:uiPriority="51"/>
+    <w:lsdException w:name="Grid Table 7 Colorful Accent 4" w:uiPriority="52"/>
+    <w:lsdException w:name="Grid Table 1 Light Accent 5" w:uiPriority="46"/>
+    <w:lsdException w:name="Grid Table 2 Accent 5" w:uiPriority="47"/>
+    <w:lsdException w:name="Grid Table 3 Accent 5" w:uiPriority="48"/>
+    <w:lsdException w:name="Grid Table 4 Accent 5" w:uiPriority="49"/>
+    <w:lsdException w:name="Grid Table 5 Dark Accent 5" w:uiPriority="50"/>
+    <w:lsdException w:name="Grid Table 6 Colorful Accent 5" w:uiPriority="51"/>
+    <w:lsdException w:name="Grid Table 7 Colorful Accent 5" w:uiPriority="52"/>
+    <w:lsdException w:name="Grid Table 1 Light Accent 6" w:uiPriority="46"/>
+    <w:lsdException w:name="Grid Table 2 Accent 6" w:uiPriority="47"/>
+    <w:lsdException w:name="Grid Table 3 Accent 6" w:uiPriority="48"/>
+    <w:lsdException w:name="Grid Table 4 Accent 6" w:uiPriority="49"/>
+    <w:lsdException w:name="Grid Table 5 Dark Accent 6" w:uiPriority="50"/>
+    <w:lsdException w:name="Grid Table 6 Colorful Accent 6" w:uiPriority="51"/>
+    <w:lsdException w:name="Grid Table 7 Colorful Accent 6" w:uiPriority="52"/>
+    <w:lsdException w:name="List Table 1 Light" w:uiPriority="46"/>
+    <w:lsdException w:name="List Table 2" w:uiPriority="47"/>
+    <w:lsdException w:name="List Table 3" w:uiPriority="48"/>
+    <w:lsdException w:name="List Table 4" w:uiPriority="49"/>
+    <w:lsdException w:name="List Table 5 Dark" w:uiPriority="50"/>
+    <w:lsdException w:name="List Table 6 Colorful" w:uiPriority="51"/>
+    <w:lsdException w:name="List Table 7 Colorful" w:uiPriority="52"/>
+    <w:lsdException w:name="List Table 1 Light Accent 1" w:uiPriority="46"/>
+    <w:lsdException w:name="List Table 2 Accent 1" w:uiPriority="47"/>
+    <w:lsdException w:name="List Table 3 Accent 1" w:uiPriority="48"/>
+    <w:lsdException w:name="List Table 4 Accent 1" w:uiPriority="49"/>
+    <w:lsdException w:name="List Table 5 Dark Accent 1" w:uiPriority="50"/>
+    <w:lsdException w:name="List Table 6 Colorful Accent 1" w:uiPriority="51"/>
+    <w:lsdException w:name="List Table 7 Colorful Accent 1" w:uiPriority="52"/>
+    <w:lsdException w:name="List Table 1 Light Accent 2" w:uiPriority="46"/>
+    <w:lsdException w:name="List Table 2 Accent 2" w:uiPriority="47"/>
+    <w:lsdException w:name="List Table 3 Accent 2" w:uiPriority="48"/>
+    <w:lsdException w:name="List Table 4 Accent 2" w:uiPriority="49"/>
+    <w:lsdException w:name="List Table 5 Dark Accent 2" w:uiPriority="50"/>
+    <w:lsdException w:name="List Table 6 Colorful Accent 2" w:uiPriority="51"/>
+    <w:lsdException w:name="List Table 7 Colorful Accent 2" w:uiPriority="52"/>
+    <w:lsdException w:name="List Table 1 Light Accent 3" w:uiPriority="46"/>
+    <w:lsdException w:name="List Table 2 Accent 3" w:uiPriority="47"/>
+    <w:lsdException w:name="List Table 3 Accent 3" w:uiPriority="48"/>
+    <w:lsdException w:name="List Table 4 Accent 3" w:uiPriority="49"/>
+    <w:lsdException w:name="List Table 5 Dark Accent 3" w:uiPriority="50"/>
+    <w:lsdException w:name="List Table 6 Colorful Accent 3" w:uiPriority="51"/>
+    <w:lsdException w:name="List Table 7 Colorful Accent 3" w:uiPriority="52"/>
+    <w:lsdException w:name="List Table 1 Light Accent 4" w:uiPriority="46"/>
+    <w:lsdException w:name="List Table 2 Accent 4" w:uiPriority="47"/>
+    <w:lsdException w:name="List Table 3 Accent 4" w:uiPriority="48"/>
+    <w:lsdException w:name="List Table 4 Accent 4" w:uiPriority="49"/>
+    <w:lsdException w:name="List Table 5 Dark Accent 4" w:uiPriority="50"/>
+    <w:lsdException w:name="List Table 6 Colorful Accent 4" w:uiPriority="51"/>
+    <w:lsdException w:name="List Table 7 Colorful Accent 4" w:uiPriority="52"/>
+    <w:lsdException w:name="List Table 1 Light Accent 5" w:uiPriority="46"/>
+    <w:lsdException w:name="List Table 2 Accent 5" w:uiPriority="47"/>
+    <w:lsdException w:name="List Table 3 Accent 5" w:uiPriority="48"/>
+    <w:lsdException w:name="List Table 4 Accent 5" w:uiPriority="49"/>
+    <w:lsdException w:name="List Table 5 Dark Accent 5" w:uiPriority="50"/>
+    <w:lsdException w:name="List Table 6 Colorful Accent 5" w:uiPriority="51"/>
+    <w:lsdException w:name="List Table 7 Colorful Accent 5" w:uiPriority="52"/>
+    <w:lsdException w:name="List Table 1 Light Accent 6" w:uiPriority="46"/>
+    <w:lsdException w:name="List Table 2 Accent 6" w:uiPriority="47"/>
+    <w:lsdException w:name="List Table 3 Accent 6" w:uiPriority="48"/>
+    <w:lsdException w:name="List Table 4 Accent 6" w:uiPriority="49"/>
+    <w:lsdException w:name="List Table 5 Dark Accent 6" w:uiPriority="50"/>
+    <w:lsdException w:name="List Table 6 Colorful Accent 6" w:uiPriority="51"/>
+    <w:lsdException w:name="List Table 7 Colorful Accent 6" w:uiPriority="52"/>
+    <w:lsdException w:name="Mention" w:semiHidden="1" w:unhideWhenUsed="1"/>
+    <w:lsdException w:name="Smart Hyperlink" w:semiHidden="1" w:unhideWhenUsed="1"/>
+    <w:lsdException w:name="Hashtag" w:semiHidden="1" w:unhideWhenUsed="1"/>
+    <w:lsdException w:name="Unresolved Mention" w:semiHidden="1" w:unhideWhenUsed="1"/>
+    <w:lsdException w:name="Smart Link" w:semiHidden="1" w:unhideWhenUsed="1"/>
   </w:latentStyles>
   <w:style w:type="paragraph" w:default="1" w:styleId="Normal">
     <w:name w:val="Normal"/>
@@ -4631,7 +4770,6 @@
     <w:uiPriority w:val="99"/>
     <w:semiHidden/>
     <w:unhideWhenUsed/>
-    <w:qFormat/>
     <w:tblPr>
       <w:tblInd w:w="0" w:type="dxa"/>
       <w:tblCellMar>
@@ -4648,8 +4786,8 @@
     <w:semiHidden/>
     <w:unhideWhenUsed/>
   </w:style>
-  <w:style w:type="paragraph" w:customStyle="1" w:styleId="normal0">
-    <w:name w:val="normal"/>
+  <w:style w:type="paragraph" w:customStyle="1" w:styleId="Normal1">
+    <w:name w:val="Normal1"/>
     <w:rsid w:val="00514BF6"/>
   </w:style>
   <w:style w:type="table" w:customStyle="1" w:styleId="TableNormal">
@@ -4853,7 +4991,7 @@
     <w:uiPriority w:val="99"/>
     <w:rsid w:val="00855982"/>
   </w:style>
-  <w:style w:type="paragraph" w:styleId="Epgrafe">
+  <w:style w:type="paragraph" w:styleId="Descripcin">
     <w:name w:val="caption"/>
     <w:basedOn w:val="Normal"/>
     <w:next w:val="Normal"/>
@@ -4872,7 +5010,7 @@
       <w:szCs w:val="18"/>
     </w:rPr>
   </w:style>
-  <w:style w:type="paragraph" w:styleId="TtulodeTDC">
+  <w:style w:type="paragraph" w:styleId="TtuloTDC">
     <w:name w:val="TOC Heading"/>
     <w:basedOn w:val="Ttulo1"/>
     <w:next w:val="Normal"/>
@@ -5685,7 +5823,7 @@
   <a:extraClrSchemeLst/>
   <a:extLst>
     <a:ext uri="{05A4C25C-085E-4340-85A3-A5531E510DB2}">
-      <thm15:themeFamily xmlns:thm15="http://schemas.microsoft.com/office/thememl/2012/main" xmlns="" name="Office Theme" id="{62F939B6-93AF-4DB8-9C6B-D6C7DFDC589F}" vid="{4A3C46E8-61CC-4603-A589-7422A47A8E4A}"/>
+      <thm15:themeFamily xmlns:thm15="http://schemas.microsoft.com/office/thememl/2012/main" name="Office Theme" id="{62F939B6-93AF-4DB8-9C6B-D6C7DFDC589F}" vid="{4A3C46E8-61CC-4603-A589-7422A47A8E4A}"/>
     </a:ext>
   </a:extLst>
 </a:theme>

</xml_diff>

<commit_message>
Update Documento de requisitos.docx
</commit_message>
<xml_diff>
--- a/Documento de requisitos.docx
+++ b/Documento de requisitos.docx
@@ -1299,8 +1299,6 @@
             <w:t>.</w:t>
           </w:r>
         </w:p>
-        <w:bookmarkStart w:id="1" w:name="_GoBack" w:displacedByCustomXml="next"/>
-        <w:bookmarkEnd w:id="1" w:displacedByCustomXml="next"/>
       </w:sdtContent>
     </w:sdt>
     <w:sdt>
@@ -5026,20 +5024,34 @@
             </w:rPr>
             <w:t xml:space="preserve"> los </w:t>
           </w:r>
-          <w:proofErr w:type="spellStart"/>
-          <w:r>
-            <w:rPr>
-              <w:color w:val="000000"/>
-            </w:rPr>
-            <w:t>restaurantes</w:t>
-          </w:r>
-          <w:proofErr w:type="spellEnd"/>
-          <w:r>
-            <w:rPr>
-              <w:color w:val="000000"/>
-            </w:rPr>
-            <w:t xml:space="preserve"> y acceder a sus </w:t>
-          </w:r>
+          <w:r>
+            <w:rPr>
+              <w:color w:val="000000"/>
+            </w:rPr>
+            <w:t xml:space="preserve">restaurants, acceder a sus </w:t>
+          </w:r>
+          <w:proofErr w:type="spellStart"/>
+          <w:r>
+            <w:rPr>
+              <w:color w:val="000000"/>
+            </w:rPr>
+            <w:t>platos</w:t>
+          </w:r>
+          <w:proofErr w:type="spellEnd"/>
+          <w:r>
+            <w:rPr>
+              <w:color w:val="000000"/>
+            </w:rPr>
+            <w:t xml:space="preserve"> </w:t>
+          </w:r>
+          <w:r>
+            <w:rPr>
+              <w:color w:val="000000"/>
+            </w:rPr>
+            <w:t xml:space="preserve">y </w:t>
+          </w:r>
+          <w:bookmarkStart w:id="1" w:name="_GoBack"/>
+          <w:bookmarkEnd w:id="1"/>
           <w:proofErr w:type="spellStart"/>
           <w:r>
             <w:t>ofertas</w:t>

</xml_diff>